<commit_message>
Web page demo and narrative update
Uploading the HTML Web page for the assignment along with an updated version of the Narrative.
</commit_message>
<xml_diff>
--- a/ClassWork/Assignment/ESA - Narrative Branch.docx
+++ b/ClassWork/Assignment/ESA - Narrative Branch.docx
@@ -55,7 +55,7 @@
         </w:rPr>
         <w:t xml:space="preserve">Link to the narrative branch diagram:- </w:t>
       </w:r>
-      <w:hyperlink r:id="rId5">
+      <w:hyperlink r:id="rId6">
         <w:r>
           <w:rPr>
             <w:color w:val="1155cc"/>
@@ -10281,6 +10281,2708 @@
         </w:tc>
       </w:tr>
     </w:tbl>
+    <w:p>
+      <w:pPr>
+        <w:contextualSpacing w:val="0"/>
+        <w:rPr/>
+      </w:pPr>
+      <w:r>
+        <w:rPr>
+          <w:rtl w:val="0"/>
+        </w:rPr>
+      </w:r>
+    </w:p>
+    <w:p>
+      <w:pPr>
+        <w:pStyle w:val="Heading4"/>
+        <w:keepNext w:val="0"/>
+        <w:keepLines w:val="0"/>
+        <w:shd w:fill="ffffff" w:val="clear"/>
+        <w:spacing w:after="0" w:before="0" w:line="293.33333333333337" w:lineRule="auto"/>
+        <w:contextualSpacing w:val="0"/>
+        <w:rPr>
+          <w:b w:val="1"/>
+          <w:color w:val="000000"/>
+          <w:sz w:val="27"/>
+          <w:szCs w:val="27"/>
+        </w:rPr>
+      </w:pPr>
+      <w:bookmarkStart w:colFirst="0" w:colLast="0" w:name="_g9er0elpsml6" w:id="25"/>
+      <w:bookmarkEnd w:id="25"/>
+      <w:r>
+        <w:rPr>
+          <w:b w:val="1"/>
+          <w:color w:val="000000"/>
+          <w:sz w:val="27"/>
+          <w:szCs w:val="27"/>
+          <w:rtl w:val="0"/>
+        </w:rPr>
+        <w:t xml:space="preserve">Transcript of ESA - Deadlands</w:t>
+      </w:r>
+    </w:p>
+    <w:p>
+      <w:pPr>
+        <w:contextualSpacing w:val="0"/>
+        <w:rPr>
+          <w:color w:val="333333"/>
+          <w:sz w:val="24"/>
+          <w:szCs w:val="24"/>
+        </w:rPr>
+      </w:pPr>
+      <w:r>
+        <w:rPr>
+          <w:color w:val="333333"/>
+          <w:sz w:val="24"/>
+          <w:szCs w:val="24"/>
+          <w:rtl w:val="0"/>
+        </w:rPr>
+        <w:t xml:space="preserve">Damned Souls</w:t>
+      </w:r>
+    </w:p>
+    <w:p>
+      <w:pPr>
+        <w:contextualSpacing w:val="0"/>
+        <w:rPr>
+          <w:color w:val="333333"/>
+          <w:sz w:val="24"/>
+          <w:szCs w:val="24"/>
+        </w:rPr>
+      </w:pPr>
+      <w:r>
+        <w:rPr>
+          <w:color w:val="333333"/>
+          <w:sz w:val="24"/>
+          <w:szCs w:val="24"/>
+          <w:rtl w:val="0"/>
+        </w:rPr>
+        <w:t xml:space="preserve">Prison Cage</w:t>
+      </w:r>
+    </w:p>
+    <w:p>
+      <w:pPr>
+        <w:contextualSpacing w:val="0"/>
+        <w:rPr>
+          <w:color w:val="333333"/>
+          <w:sz w:val="24"/>
+          <w:szCs w:val="24"/>
+        </w:rPr>
+      </w:pPr>
+      <w:r>
+        <w:rPr>
+          <w:color w:val="333333"/>
+          <w:sz w:val="24"/>
+          <w:szCs w:val="24"/>
+          <w:rtl w:val="0"/>
+        </w:rPr>
+        <w:t xml:space="preserve">Damned Souls</w:t>
+      </w:r>
+    </w:p>
+    <w:p>
+      <w:pPr>
+        <w:contextualSpacing w:val="0"/>
+        <w:rPr>
+          <w:color w:val="333333"/>
+          <w:sz w:val="24"/>
+          <w:szCs w:val="24"/>
+        </w:rPr>
+      </w:pPr>
+      <w:r>
+        <w:rPr>
+          <w:color w:val="333333"/>
+          <w:sz w:val="24"/>
+          <w:szCs w:val="24"/>
+          <w:rtl w:val="0"/>
+        </w:rPr>
+        <w:t xml:space="preserve">Tower level 1</w:t>
+      </w:r>
+    </w:p>
+    <w:p>
+      <w:pPr>
+        <w:contextualSpacing w:val="0"/>
+        <w:rPr>
+          <w:color w:val="333333"/>
+          <w:sz w:val="24"/>
+          <w:szCs w:val="24"/>
+        </w:rPr>
+      </w:pPr>
+      <w:r>
+        <w:rPr>
+          <w:color w:val="333333"/>
+          <w:sz w:val="24"/>
+          <w:szCs w:val="24"/>
+          <w:rtl w:val="0"/>
+        </w:rPr>
+        <w:t xml:space="preserve">[0]-intro</w:t>
+      </w:r>
+    </w:p>
+    <w:p>
+      <w:pPr>
+        <w:contextualSpacing w:val="0"/>
+        <w:rPr>
+          <w:color w:val="333333"/>
+          <w:sz w:val="24"/>
+          <w:szCs w:val="24"/>
+        </w:rPr>
+      </w:pPr>
+      <w:r>
+        <w:rPr>
+          <w:color w:val="333333"/>
+          <w:sz w:val="24"/>
+          <w:szCs w:val="24"/>
+          <w:rtl w:val="0"/>
+        </w:rPr>
+        <w:t xml:space="preserve">[1]-look around prison</w:t>
+      </w:r>
+    </w:p>
+    <w:p>
+      <w:pPr>
+        <w:contextualSpacing w:val="0"/>
+        <w:rPr>
+          <w:color w:val="333333"/>
+          <w:sz w:val="24"/>
+          <w:szCs w:val="24"/>
+        </w:rPr>
+      </w:pPr>
+      <w:r>
+        <w:rPr>
+          <w:color w:val="333333"/>
+          <w:sz w:val="24"/>
+          <w:szCs w:val="24"/>
+          <w:rtl w:val="0"/>
+        </w:rPr>
+        <w:t xml:space="preserve">__________________________</w:t>
+      </w:r>
+    </w:p>
+    <w:p>
+      <w:pPr>
+        <w:contextualSpacing w:val="0"/>
+        <w:rPr>
+          <w:color w:val="333333"/>
+          <w:sz w:val="24"/>
+          <w:szCs w:val="24"/>
+        </w:rPr>
+      </w:pPr>
+      <w:r>
+        <w:rPr>
+          <w:color w:val="333333"/>
+          <w:sz w:val="24"/>
+          <w:szCs w:val="24"/>
+          <w:rtl w:val="0"/>
+        </w:rPr>
+        <w:t xml:space="preserve">[2]-scream for help</w:t>
+      </w:r>
+    </w:p>
+    <w:p>
+      <w:pPr>
+        <w:contextualSpacing w:val="0"/>
+        <w:rPr>
+          <w:color w:val="333333"/>
+          <w:sz w:val="24"/>
+          <w:szCs w:val="24"/>
+        </w:rPr>
+      </w:pPr>
+      <w:r>
+        <w:rPr>
+          <w:color w:val="333333"/>
+          <w:sz w:val="24"/>
+          <w:szCs w:val="24"/>
+          <w:rtl w:val="0"/>
+        </w:rPr>
+        <w:t xml:space="preserve">[3]-attempt to break the bars</w:t>
+      </w:r>
+    </w:p>
+    <w:p>
+      <w:pPr>
+        <w:contextualSpacing w:val="0"/>
+        <w:rPr>
+          <w:color w:val="333333"/>
+          <w:sz w:val="24"/>
+          <w:szCs w:val="24"/>
+        </w:rPr>
+      </w:pPr>
+      <w:r>
+        <w:rPr>
+          <w:color w:val="333333"/>
+          <w:sz w:val="24"/>
+          <w:szCs w:val="24"/>
+          <w:rtl w:val="0"/>
+        </w:rPr>
+        <w:t xml:space="preserve">[4]-reach for the pile of bones next to the cage</w:t>
+      </w:r>
+    </w:p>
+    <w:p>
+      <w:pPr>
+        <w:contextualSpacing w:val="0"/>
+        <w:rPr>
+          <w:color w:val="333333"/>
+          <w:sz w:val="24"/>
+          <w:szCs w:val="24"/>
+        </w:rPr>
+      </w:pPr>
+      <w:r>
+        <w:rPr>
+          <w:color w:val="333333"/>
+          <w:sz w:val="24"/>
+          <w:szCs w:val="24"/>
+          <w:rtl w:val="0"/>
+        </w:rPr>
+        <w:t xml:space="preserve">[5]-find the lock</w:t>
+      </w:r>
+    </w:p>
+    <w:p>
+      <w:pPr>
+        <w:contextualSpacing w:val="0"/>
+        <w:rPr>
+          <w:color w:val="333333"/>
+          <w:sz w:val="24"/>
+          <w:szCs w:val="24"/>
+        </w:rPr>
+      </w:pPr>
+      <w:r>
+        <w:rPr>
+          <w:color w:val="333333"/>
+          <w:sz w:val="24"/>
+          <w:szCs w:val="24"/>
+          <w:rtl w:val="0"/>
+        </w:rPr>
+        <w:t xml:space="preserve">__________________________</w:t>
+      </w:r>
+    </w:p>
+    <w:p>
+      <w:pPr>
+        <w:contextualSpacing w:val="0"/>
+        <w:rPr>
+          <w:color w:val="333333"/>
+          <w:sz w:val="24"/>
+          <w:szCs w:val="24"/>
+        </w:rPr>
+      </w:pPr>
+      <w:r>
+        <w:rPr>
+          <w:color w:val="333333"/>
+          <w:sz w:val="24"/>
+          <w:szCs w:val="24"/>
+          <w:rtl w:val="0"/>
+        </w:rPr>
+        <w:t xml:space="preserve">Sigil keeper comes</w:t>
+      </w:r>
+    </w:p>
+    <w:p>
+      <w:pPr>
+        <w:contextualSpacing w:val="0"/>
+        <w:rPr>
+          <w:color w:val="333333"/>
+          <w:sz w:val="24"/>
+          <w:szCs w:val="24"/>
+        </w:rPr>
+      </w:pPr>
+      <w:r>
+        <w:rPr>
+          <w:color w:val="333333"/>
+          <w:sz w:val="24"/>
+          <w:szCs w:val="24"/>
+          <w:rtl w:val="0"/>
+        </w:rPr>
+        <w:t xml:space="preserve">[6]-talk</w:t>
+      </w:r>
+    </w:p>
+    <w:p>
+      <w:pPr>
+        <w:contextualSpacing w:val="0"/>
+        <w:rPr>
+          <w:color w:val="333333"/>
+          <w:sz w:val="24"/>
+          <w:szCs w:val="24"/>
+        </w:rPr>
+      </w:pPr>
+      <w:r>
+        <w:rPr>
+          <w:color w:val="333333"/>
+          <w:sz w:val="24"/>
+          <w:szCs w:val="24"/>
+          <w:rtl w:val="0"/>
+        </w:rPr>
+        <w:t xml:space="preserve">[7]-grab the Dremora and smack his head against the bars</w:t>
+      </w:r>
+    </w:p>
+    <w:p>
+      <w:pPr>
+        <w:contextualSpacing w:val="0"/>
+        <w:rPr>
+          <w:color w:val="333333"/>
+          <w:sz w:val="24"/>
+          <w:szCs w:val="24"/>
+        </w:rPr>
+      </w:pPr>
+      <w:r>
+        <w:rPr>
+          <w:color w:val="333333"/>
+          <w:sz w:val="24"/>
+          <w:szCs w:val="24"/>
+          <w:rtl w:val="0"/>
+        </w:rPr>
+        <w:t xml:space="preserve">[8]-pick pocket the Dremora</w:t>
+      </w:r>
+    </w:p>
+    <w:p>
+      <w:pPr>
+        <w:contextualSpacing w:val="0"/>
+        <w:rPr>
+          <w:color w:val="333333"/>
+          <w:sz w:val="24"/>
+          <w:szCs w:val="24"/>
+        </w:rPr>
+      </w:pPr>
+      <w:r>
+        <w:rPr>
+          <w:color w:val="333333"/>
+          <w:sz w:val="24"/>
+          <w:szCs w:val="24"/>
+          <w:rtl w:val="0"/>
+        </w:rPr>
+        <w:t xml:space="preserve">[9]-throw something at the Dremora</w:t>
+      </w:r>
+    </w:p>
+    <w:p>
+      <w:pPr>
+        <w:contextualSpacing w:val="0"/>
+        <w:rPr>
+          <w:color w:val="333333"/>
+          <w:sz w:val="24"/>
+          <w:szCs w:val="24"/>
+        </w:rPr>
+      </w:pPr>
+      <w:r>
+        <w:rPr>
+          <w:color w:val="333333"/>
+          <w:sz w:val="24"/>
+          <w:szCs w:val="24"/>
+          <w:rtl w:val="0"/>
+        </w:rPr>
+        <w:t xml:space="preserve">___________________________</w:t>
+      </w:r>
+    </w:p>
+    <w:p>
+      <w:pPr>
+        <w:contextualSpacing w:val="0"/>
+        <w:rPr>
+          <w:color w:val="333333"/>
+          <w:sz w:val="24"/>
+          <w:szCs w:val="24"/>
+        </w:rPr>
+      </w:pPr>
+      <w:r>
+        <w:rPr>
+          <w:color w:val="333333"/>
+          <w:sz w:val="24"/>
+          <w:szCs w:val="24"/>
+          <w:rtl w:val="0"/>
+        </w:rPr>
+        <w:t xml:space="preserve">[10]-Open Cage</w:t>
+      </w:r>
+    </w:p>
+    <w:p>
+      <w:pPr>
+        <w:contextualSpacing w:val="0"/>
+        <w:rPr>
+          <w:color w:val="333333"/>
+          <w:sz w:val="24"/>
+          <w:szCs w:val="24"/>
+        </w:rPr>
+      </w:pPr>
+      <w:r>
+        <w:rPr>
+          <w:color w:val="333333"/>
+          <w:sz w:val="24"/>
+          <w:szCs w:val="24"/>
+          <w:rtl w:val="0"/>
+        </w:rPr>
+        <w:t xml:space="preserve">[0]-Death</w:t>
+      </w:r>
+    </w:p>
+    <w:p>
+      <w:pPr>
+        <w:contextualSpacing w:val="0"/>
+        <w:rPr>
+          <w:color w:val="333333"/>
+          <w:sz w:val="24"/>
+          <w:szCs w:val="24"/>
+        </w:rPr>
+      </w:pPr>
+      <w:r>
+        <w:rPr>
+          <w:color w:val="333333"/>
+          <w:sz w:val="24"/>
+          <w:szCs w:val="24"/>
+          <w:rtl w:val="0"/>
+        </w:rPr>
+        <w:t xml:space="preserve">[11]-venture down the tower</w:t>
+      </w:r>
+    </w:p>
+    <w:p>
+      <w:pPr>
+        <w:contextualSpacing w:val="0"/>
+        <w:rPr>
+          <w:color w:val="333333"/>
+          <w:sz w:val="24"/>
+          <w:szCs w:val="24"/>
+        </w:rPr>
+      </w:pPr>
+      <w:r>
+        <w:rPr>
+          <w:color w:val="333333"/>
+          <w:sz w:val="24"/>
+          <w:szCs w:val="24"/>
+          <w:rtl w:val="0"/>
+        </w:rPr>
+        <w:t xml:space="preserve">[12]-look around (finds bone dagger)</w:t>
+      </w:r>
+    </w:p>
+    <w:p>
+      <w:pPr>
+        <w:contextualSpacing w:val="0"/>
+        <w:rPr>
+          <w:color w:val="333333"/>
+          <w:sz w:val="24"/>
+          <w:szCs w:val="24"/>
+        </w:rPr>
+      </w:pPr>
+      <w:r>
+        <w:rPr>
+          <w:color w:val="333333"/>
+          <w:sz w:val="24"/>
+          <w:szCs w:val="24"/>
+          <w:rtl w:val="0"/>
+        </w:rPr>
+        <w:t xml:space="preserve">________________________</w:t>
+      </w:r>
+    </w:p>
+    <w:p>
+      <w:pPr>
+        <w:contextualSpacing w:val="0"/>
+        <w:rPr>
+          <w:color w:val="333333"/>
+          <w:sz w:val="24"/>
+          <w:szCs w:val="24"/>
+        </w:rPr>
+      </w:pPr>
+      <w:r>
+        <w:rPr>
+          <w:color w:val="333333"/>
+          <w:sz w:val="24"/>
+          <w:szCs w:val="24"/>
+          <w:rtl w:val="0"/>
+        </w:rPr>
+        <w:t xml:space="preserve">Door</w:t>
+      </w:r>
+    </w:p>
+    <w:p>
+      <w:pPr>
+        <w:contextualSpacing w:val="0"/>
+        <w:rPr>
+          <w:color w:val="333333"/>
+          <w:sz w:val="24"/>
+          <w:szCs w:val="24"/>
+        </w:rPr>
+      </w:pPr>
+      <w:r>
+        <w:rPr>
+          <w:color w:val="333333"/>
+          <w:sz w:val="24"/>
+          <w:szCs w:val="24"/>
+          <w:rtl w:val="0"/>
+        </w:rPr>
+        <w:t xml:space="preserve">[13]-Carry on down the tower</w:t>
+      </w:r>
+    </w:p>
+    <w:p>
+      <w:pPr>
+        <w:contextualSpacing w:val="0"/>
+        <w:rPr>
+          <w:color w:val="333333"/>
+          <w:sz w:val="24"/>
+          <w:szCs w:val="24"/>
+        </w:rPr>
+      </w:pPr>
+      <w:r>
+        <w:rPr>
+          <w:color w:val="333333"/>
+          <w:sz w:val="24"/>
+          <w:szCs w:val="24"/>
+          <w:rtl w:val="0"/>
+        </w:rPr>
+        <w:t xml:space="preserve">[14]-go into the room</w:t>
+      </w:r>
+    </w:p>
+    <w:p>
+      <w:pPr>
+        <w:contextualSpacing w:val="0"/>
+        <w:rPr>
+          <w:color w:val="333333"/>
+          <w:sz w:val="24"/>
+          <w:szCs w:val="24"/>
+        </w:rPr>
+      </w:pPr>
+      <w:r>
+        <w:rPr>
+          <w:rtl w:val="0"/>
+        </w:rPr>
+      </w:r>
+    </w:p>
+    <w:p>
+      <w:pPr>
+        <w:contextualSpacing w:val="0"/>
+        <w:rPr>
+          <w:color w:val="333333"/>
+          <w:sz w:val="24"/>
+          <w:szCs w:val="24"/>
+        </w:rPr>
+      </w:pPr>
+      <w:r>
+        <w:rPr>
+          <w:color w:val="333333"/>
+          <w:sz w:val="24"/>
+          <w:szCs w:val="24"/>
+          <w:rtl w:val="0"/>
+        </w:rPr>
+        <w:t xml:space="preserve">________________________</w:t>
+      </w:r>
+    </w:p>
+    <w:p>
+      <w:pPr>
+        <w:contextualSpacing w:val="0"/>
+        <w:rPr>
+          <w:color w:val="333333"/>
+          <w:sz w:val="24"/>
+          <w:szCs w:val="24"/>
+        </w:rPr>
+      </w:pPr>
+      <w:r>
+        <w:rPr>
+          <w:color w:val="333333"/>
+          <w:sz w:val="24"/>
+          <w:szCs w:val="24"/>
+          <w:rtl w:val="0"/>
+        </w:rPr>
+        <w:t xml:space="preserve">From Torture Cages</w:t>
+      </w:r>
+    </w:p>
+    <w:p>
+      <w:pPr>
+        <w:contextualSpacing w:val="0"/>
+        <w:rPr>
+          <w:color w:val="333333"/>
+          <w:sz w:val="24"/>
+          <w:szCs w:val="24"/>
+        </w:rPr>
+      </w:pPr>
+      <w:r>
+        <w:rPr>
+          <w:color w:val="333333"/>
+          <w:sz w:val="24"/>
+          <w:szCs w:val="24"/>
+          <w:rtl w:val="0"/>
+        </w:rPr>
+        <w:t xml:space="preserve">[19]-carry on down the tower</w:t>
+      </w:r>
+    </w:p>
+    <w:p>
+      <w:pPr>
+        <w:contextualSpacing w:val="0"/>
+        <w:rPr>
+          <w:color w:val="333333"/>
+          <w:sz w:val="24"/>
+          <w:szCs w:val="24"/>
+        </w:rPr>
+      </w:pPr>
+      <w:r>
+        <w:rPr>
+          <w:color w:val="333333"/>
+          <w:sz w:val="24"/>
+          <w:szCs w:val="24"/>
+          <w:rtl w:val="0"/>
+        </w:rPr>
+        <w:t xml:space="preserve">Damned Souls</w:t>
+      </w:r>
+    </w:p>
+    <w:p>
+      <w:pPr>
+        <w:contextualSpacing w:val="0"/>
+        <w:rPr>
+          <w:color w:val="333333"/>
+          <w:sz w:val="24"/>
+          <w:szCs w:val="24"/>
+        </w:rPr>
+      </w:pPr>
+      <w:r>
+        <w:rPr>
+          <w:color w:val="333333"/>
+          <w:sz w:val="24"/>
+          <w:szCs w:val="24"/>
+          <w:rtl w:val="0"/>
+        </w:rPr>
+        <w:t xml:space="preserve">Tower ground level</w:t>
+      </w:r>
+    </w:p>
+    <w:p>
+      <w:pPr>
+        <w:contextualSpacing w:val="0"/>
+        <w:rPr>
+          <w:color w:val="333333"/>
+          <w:sz w:val="24"/>
+          <w:szCs w:val="24"/>
+        </w:rPr>
+      </w:pPr>
+      <w:r>
+        <w:rPr>
+          <w:color w:val="333333"/>
+          <w:sz w:val="24"/>
+          <w:szCs w:val="24"/>
+          <w:rtl w:val="0"/>
+        </w:rPr>
+        <w:t xml:space="preserve">Dremora Guard</w:t>
+      </w:r>
+    </w:p>
+    <w:p>
+      <w:pPr>
+        <w:contextualSpacing w:val="0"/>
+        <w:rPr>
+          <w:color w:val="333333"/>
+          <w:sz w:val="24"/>
+          <w:szCs w:val="24"/>
+        </w:rPr>
+      </w:pPr>
+      <w:r>
+        <w:rPr>
+          <w:color w:val="333333"/>
+          <w:sz w:val="24"/>
+          <w:szCs w:val="24"/>
+          <w:rtl w:val="0"/>
+        </w:rPr>
+        <w:t xml:space="preserve">[20]-Swing your sword first</w:t>
+      </w:r>
+    </w:p>
+    <w:p>
+      <w:pPr>
+        <w:contextualSpacing w:val="0"/>
+        <w:rPr>
+          <w:color w:val="333333"/>
+          <w:sz w:val="24"/>
+          <w:szCs w:val="24"/>
+        </w:rPr>
+      </w:pPr>
+      <w:r>
+        <w:rPr>
+          <w:color w:val="333333"/>
+          <w:sz w:val="24"/>
+          <w:szCs w:val="24"/>
+          <w:rtl w:val="0"/>
+        </w:rPr>
+        <w:t xml:space="preserve">[21]-prepare your defense </w:t>
+      </w:r>
+    </w:p>
+    <w:p>
+      <w:pPr>
+        <w:contextualSpacing w:val="0"/>
+        <w:rPr>
+          <w:color w:val="333333"/>
+          <w:sz w:val="24"/>
+          <w:szCs w:val="24"/>
+        </w:rPr>
+      </w:pPr>
+      <w:r>
+        <w:rPr>
+          <w:color w:val="333333"/>
+          <w:sz w:val="24"/>
+          <w:szCs w:val="24"/>
+          <w:rtl w:val="0"/>
+        </w:rPr>
+        <w:t xml:space="preserve">[22]-cast flare</w:t>
+      </w:r>
+    </w:p>
+    <w:p>
+      <w:pPr>
+        <w:contextualSpacing w:val="0"/>
+        <w:rPr>
+          <w:color w:val="333333"/>
+          <w:sz w:val="24"/>
+          <w:szCs w:val="24"/>
+        </w:rPr>
+      </w:pPr>
+      <w:r>
+        <w:rPr>
+          <w:color w:val="333333"/>
+          <w:sz w:val="24"/>
+          <w:szCs w:val="24"/>
+          <w:rtl w:val="0"/>
+        </w:rPr>
+        <w:t xml:space="preserve">[23]-run away (results in death) </w:t>
+      </w:r>
+    </w:p>
+    <w:p>
+      <w:pPr>
+        <w:contextualSpacing w:val="0"/>
+        <w:rPr>
+          <w:color w:val="333333"/>
+          <w:sz w:val="24"/>
+          <w:szCs w:val="24"/>
+        </w:rPr>
+      </w:pPr>
+      <w:r>
+        <w:rPr>
+          <w:color w:val="333333"/>
+          <w:sz w:val="24"/>
+          <w:szCs w:val="24"/>
+          <w:rtl w:val="0"/>
+        </w:rPr>
+        <w:t xml:space="preserve">________________________</w:t>
+      </w:r>
+    </w:p>
+    <w:p>
+      <w:pPr>
+        <w:contextualSpacing w:val="0"/>
+        <w:rPr>
+          <w:color w:val="333333"/>
+          <w:sz w:val="24"/>
+          <w:szCs w:val="24"/>
+        </w:rPr>
+      </w:pPr>
+      <w:r>
+        <w:rPr>
+          <w:color w:val="333333"/>
+          <w:sz w:val="24"/>
+          <w:szCs w:val="24"/>
+          <w:rtl w:val="0"/>
+        </w:rPr>
+        <w:t xml:space="preserve">[24/0]-death</w:t>
+      </w:r>
+    </w:p>
+    <w:p>
+      <w:pPr>
+        <w:contextualSpacing w:val="0"/>
+        <w:rPr>
+          <w:color w:val="333333"/>
+          <w:sz w:val="24"/>
+          <w:szCs w:val="24"/>
+        </w:rPr>
+      </w:pPr>
+      <w:r>
+        <w:rPr>
+          <w:color w:val="333333"/>
+          <w:sz w:val="24"/>
+          <w:szCs w:val="24"/>
+          <w:rtl w:val="0"/>
+        </w:rPr>
+        <w:t xml:space="preserve">________________________</w:t>
+      </w:r>
+    </w:p>
+    <w:p>
+      <w:pPr>
+        <w:contextualSpacing w:val="0"/>
+        <w:rPr>
+          <w:color w:val="333333"/>
+          <w:sz w:val="24"/>
+          <w:szCs w:val="24"/>
+        </w:rPr>
+      </w:pPr>
+      <w:r>
+        <w:rPr>
+          <w:color w:val="333333"/>
+          <w:sz w:val="24"/>
+          <w:szCs w:val="24"/>
+          <w:rtl w:val="0"/>
+        </w:rPr>
+        <w:t xml:space="preserve">[25]-look around</w:t>
+      </w:r>
+    </w:p>
+    <w:p>
+      <w:pPr>
+        <w:contextualSpacing w:val="0"/>
+        <w:rPr>
+          <w:color w:val="333333"/>
+          <w:sz w:val="24"/>
+          <w:szCs w:val="24"/>
+        </w:rPr>
+      </w:pPr>
+      <w:r>
+        <w:rPr>
+          <w:color w:val="333333"/>
+          <w:sz w:val="24"/>
+          <w:szCs w:val="24"/>
+          <w:rtl w:val="0"/>
+        </w:rPr>
+        <w:t xml:space="preserve">[26]-loot the guard</w:t>
+      </w:r>
+    </w:p>
+    <w:p>
+      <w:pPr>
+        <w:contextualSpacing w:val="0"/>
+        <w:rPr>
+          <w:color w:val="333333"/>
+          <w:sz w:val="24"/>
+          <w:szCs w:val="24"/>
+        </w:rPr>
+      </w:pPr>
+      <w:r>
+        <w:rPr>
+          <w:color w:val="333333"/>
+          <w:sz w:val="24"/>
+          <w:szCs w:val="24"/>
+          <w:rtl w:val="0"/>
+        </w:rPr>
+        <w:t xml:space="preserve">________________________</w:t>
+      </w:r>
+    </w:p>
+    <w:p>
+      <w:pPr>
+        <w:contextualSpacing w:val="0"/>
+        <w:rPr>
+          <w:color w:val="333333"/>
+          <w:sz w:val="24"/>
+          <w:szCs w:val="24"/>
+        </w:rPr>
+      </w:pPr>
+      <w:r>
+        <w:rPr>
+          <w:color w:val="333333"/>
+          <w:sz w:val="24"/>
+          <w:szCs w:val="24"/>
+          <w:rtl w:val="0"/>
+        </w:rPr>
+        <w:t xml:space="preserve">[27]-go through the tower doors</w:t>
+      </w:r>
+    </w:p>
+    <w:p>
+      <w:pPr>
+        <w:contextualSpacing w:val="0"/>
+        <w:rPr>
+          <w:color w:val="333333"/>
+          <w:sz w:val="24"/>
+          <w:szCs w:val="24"/>
+        </w:rPr>
+      </w:pPr>
+      <w:r>
+        <w:rPr>
+          <w:rtl w:val="0"/>
+        </w:rPr>
+      </w:r>
+    </w:p>
+    <w:p>
+      <w:pPr>
+        <w:contextualSpacing w:val="0"/>
+        <w:rPr>
+          <w:color w:val="333333"/>
+          <w:sz w:val="24"/>
+          <w:szCs w:val="24"/>
+        </w:rPr>
+      </w:pPr>
+      <w:r>
+        <w:rPr>
+          <w:color w:val="333333"/>
+          <w:sz w:val="24"/>
+          <w:szCs w:val="24"/>
+          <w:rtl w:val="0"/>
+        </w:rPr>
+        <w:t xml:space="preserve">Damned Souls</w:t>
+      </w:r>
+    </w:p>
+    <w:p>
+      <w:pPr>
+        <w:contextualSpacing w:val="0"/>
+        <w:rPr>
+          <w:color w:val="333333"/>
+          <w:sz w:val="24"/>
+          <w:szCs w:val="24"/>
+        </w:rPr>
+      </w:pPr>
+      <w:r>
+        <w:rPr>
+          <w:color w:val="333333"/>
+          <w:sz w:val="24"/>
+          <w:szCs w:val="24"/>
+          <w:rtl w:val="0"/>
+        </w:rPr>
+        <w:t xml:space="preserve">Torture Cages</w:t>
+      </w:r>
+    </w:p>
+    <w:p>
+      <w:pPr>
+        <w:contextualSpacing w:val="0"/>
+        <w:rPr>
+          <w:color w:val="333333"/>
+          <w:sz w:val="24"/>
+          <w:szCs w:val="24"/>
+        </w:rPr>
+      </w:pPr>
+      <w:r>
+        <w:rPr>
+          <w:color w:val="333333"/>
+          <w:sz w:val="24"/>
+          <w:szCs w:val="24"/>
+          <w:rtl w:val="0"/>
+        </w:rPr>
+        <w:t xml:space="preserve">Inside the Torture Cages</w:t>
+      </w:r>
+    </w:p>
+    <w:p>
+      <w:pPr>
+        <w:contextualSpacing w:val="0"/>
+        <w:rPr>
+          <w:color w:val="333333"/>
+          <w:sz w:val="24"/>
+          <w:szCs w:val="24"/>
+        </w:rPr>
+      </w:pPr>
+      <w:r>
+        <w:rPr>
+          <w:color w:val="333333"/>
+          <w:sz w:val="24"/>
+          <w:szCs w:val="24"/>
+          <w:rtl w:val="0"/>
+        </w:rPr>
+        <w:t xml:space="preserve">[15]-look around</w:t>
+      </w:r>
+    </w:p>
+    <w:p>
+      <w:pPr>
+        <w:contextualSpacing w:val="0"/>
+        <w:rPr>
+          <w:color w:val="333333"/>
+          <w:sz w:val="24"/>
+          <w:szCs w:val="24"/>
+        </w:rPr>
+      </w:pPr>
+      <w:r>
+        <w:rPr>
+          <w:color w:val="333333"/>
+          <w:sz w:val="24"/>
+          <w:szCs w:val="24"/>
+          <w:rtl w:val="0"/>
+        </w:rPr>
+        <w:t xml:space="preserve">_______________________</w:t>
+      </w:r>
+    </w:p>
+    <w:p>
+      <w:pPr>
+        <w:contextualSpacing w:val="0"/>
+        <w:rPr>
+          <w:color w:val="333333"/>
+          <w:sz w:val="24"/>
+          <w:szCs w:val="24"/>
+        </w:rPr>
+      </w:pPr>
+      <w:r>
+        <w:rPr>
+          <w:color w:val="333333"/>
+          <w:sz w:val="24"/>
+          <w:szCs w:val="24"/>
+          <w:rtl w:val="0"/>
+        </w:rPr>
+        <w:t xml:space="preserve">[16]-go towards on the the cages</w:t>
+      </w:r>
+    </w:p>
+    <w:p>
+      <w:pPr>
+        <w:contextualSpacing w:val="0"/>
+        <w:rPr>
+          <w:color w:val="333333"/>
+          <w:sz w:val="24"/>
+          <w:szCs w:val="24"/>
+        </w:rPr>
+      </w:pPr>
+      <w:r>
+        <w:rPr>
+          <w:color w:val="333333"/>
+          <w:sz w:val="24"/>
+          <w:szCs w:val="24"/>
+          <w:rtl w:val="0"/>
+        </w:rPr>
+        <w:t xml:space="preserve">[17]-go towards the flesh sack in the corner of the room (find's full set of armor and sword)</w:t>
+      </w:r>
+    </w:p>
+    <w:p>
+      <w:pPr>
+        <w:contextualSpacing w:val="0"/>
+        <w:rPr>
+          <w:color w:val="333333"/>
+          <w:sz w:val="24"/>
+          <w:szCs w:val="24"/>
+        </w:rPr>
+      </w:pPr>
+      <w:r>
+        <w:rPr>
+          <w:color w:val="333333"/>
+          <w:sz w:val="24"/>
+          <w:szCs w:val="24"/>
+          <w:rtl w:val="0"/>
+        </w:rPr>
+        <w:t xml:space="preserve">[18]-leave room through the doors you came through</w:t>
+      </w:r>
+    </w:p>
+    <w:p>
+      <w:pPr>
+        <w:contextualSpacing w:val="0"/>
+        <w:rPr>
+          <w:color w:val="333333"/>
+          <w:sz w:val="24"/>
+          <w:szCs w:val="24"/>
+        </w:rPr>
+      </w:pPr>
+      <w:r>
+        <w:rPr>
+          <w:rtl w:val="0"/>
+        </w:rPr>
+      </w:r>
+    </w:p>
+    <w:p>
+      <w:pPr>
+        <w:contextualSpacing w:val="0"/>
+        <w:rPr>
+          <w:color w:val="333333"/>
+          <w:sz w:val="24"/>
+          <w:szCs w:val="24"/>
+        </w:rPr>
+      </w:pPr>
+      <w:r>
+        <w:rPr>
+          <w:rtl w:val="0"/>
+        </w:rPr>
+      </w:r>
+    </w:p>
+    <w:p>
+      <w:pPr>
+        <w:contextualSpacing w:val="0"/>
+        <w:rPr>
+          <w:color w:val="333333"/>
+          <w:sz w:val="24"/>
+          <w:szCs w:val="24"/>
+        </w:rPr>
+      </w:pPr>
+      <w:r>
+        <w:rPr>
+          <w:color w:val="333333"/>
+          <w:sz w:val="24"/>
+          <w:szCs w:val="24"/>
+          <w:rtl w:val="0"/>
+        </w:rPr>
+        <w:t xml:space="preserve">Sigil Keep</w:t>
+      </w:r>
+    </w:p>
+    <w:p>
+      <w:pPr>
+        <w:contextualSpacing w:val="0"/>
+        <w:rPr>
+          <w:color w:val="333333"/>
+          <w:sz w:val="24"/>
+          <w:szCs w:val="24"/>
+        </w:rPr>
+      </w:pPr>
+      <w:r>
+        <w:rPr>
+          <w:color w:val="333333"/>
+          <w:sz w:val="24"/>
+          <w:szCs w:val="24"/>
+          <w:rtl w:val="0"/>
+        </w:rPr>
+        <w:t xml:space="preserve">Blood Feast</w:t>
+      </w:r>
+    </w:p>
+    <w:p>
+      <w:pPr>
+        <w:contextualSpacing w:val="0"/>
+        <w:rPr>
+          <w:color w:val="333333"/>
+          <w:sz w:val="24"/>
+          <w:szCs w:val="24"/>
+        </w:rPr>
+      </w:pPr>
+      <w:r>
+        <w:rPr>
+          <w:color w:val="333333"/>
+          <w:sz w:val="24"/>
+          <w:szCs w:val="24"/>
+          <w:rtl w:val="0"/>
+        </w:rPr>
+        <w:t xml:space="preserve">[28]-fight the lesser daedric creatures in the blood feast</w:t>
+      </w:r>
+    </w:p>
+    <w:p>
+      <w:pPr>
+        <w:contextualSpacing w:val="0"/>
+        <w:rPr>
+          <w:color w:val="333333"/>
+          <w:sz w:val="24"/>
+          <w:szCs w:val="24"/>
+        </w:rPr>
+      </w:pPr>
+      <w:r>
+        <w:rPr>
+          <w:color w:val="333333"/>
+          <w:sz w:val="24"/>
+          <w:szCs w:val="24"/>
+          <w:rtl w:val="0"/>
+        </w:rPr>
+        <w:t xml:space="preserve">________________________________________________</w:t>
+      </w:r>
+    </w:p>
+    <w:p>
+      <w:pPr>
+        <w:contextualSpacing w:val="0"/>
+        <w:rPr>
+          <w:color w:val="333333"/>
+          <w:sz w:val="24"/>
+          <w:szCs w:val="24"/>
+        </w:rPr>
+      </w:pPr>
+      <w:r>
+        <w:rPr>
+          <w:color w:val="333333"/>
+          <w:sz w:val="24"/>
+          <w:szCs w:val="24"/>
+          <w:rtl w:val="0"/>
+        </w:rPr>
+        <w:t xml:space="preserve">[29]-venture up the left side of the Blood feast</w:t>
+      </w:r>
+    </w:p>
+    <w:p>
+      <w:pPr>
+        <w:contextualSpacing w:val="0"/>
+        <w:rPr>
+          <w:color w:val="333333"/>
+          <w:sz w:val="24"/>
+          <w:szCs w:val="24"/>
+        </w:rPr>
+      </w:pPr>
+      <w:r>
+        <w:rPr>
+          <w:color w:val="333333"/>
+          <w:sz w:val="24"/>
+          <w:szCs w:val="24"/>
+          <w:rtl w:val="0"/>
+        </w:rPr>
+        <w:t xml:space="preserve">[30]-venture up the right side of the Blood feast</w:t>
+      </w:r>
+    </w:p>
+    <w:p>
+      <w:pPr>
+        <w:contextualSpacing w:val="0"/>
+        <w:rPr>
+          <w:color w:val="333333"/>
+          <w:sz w:val="24"/>
+          <w:szCs w:val="24"/>
+        </w:rPr>
+      </w:pPr>
+      <w:r>
+        <w:rPr>
+          <w:rtl w:val="0"/>
+        </w:rPr>
+      </w:r>
+    </w:p>
+    <w:p>
+      <w:pPr>
+        <w:contextualSpacing w:val="0"/>
+        <w:rPr>
+          <w:b w:val="1"/>
+          <w:color w:val="333333"/>
+          <w:sz w:val="24"/>
+          <w:szCs w:val="24"/>
+        </w:rPr>
+      </w:pPr>
+      <w:r>
+        <w:rPr>
+          <w:b w:val="1"/>
+          <w:color w:val="333333"/>
+          <w:sz w:val="24"/>
+          <w:szCs w:val="24"/>
+          <w:rtl w:val="0"/>
+        </w:rPr>
+        <w:t xml:space="preserve">Damned Souls</w:t>
+      </w:r>
+    </w:p>
+    <w:p>
+      <w:pPr>
+        <w:contextualSpacing w:val="0"/>
+        <w:rPr>
+          <w:color w:val="333333"/>
+          <w:sz w:val="24"/>
+          <w:szCs w:val="24"/>
+        </w:rPr>
+      </w:pPr>
+      <w:r>
+        <w:rPr>
+          <w:color w:val="333333"/>
+          <w:sz w:val="24"/>
+          <w:szCs w:val="24"/>
+          <w:rtl w:val="0"/>
+        </w:rPr>
+        <w:t xml:space="preserve">Sigil Keep</w:t>
+      </w:r>
+    </w:p>
+    <w:p>
+      <w:pPr>
+        <w:contextualSpacing w:val="0"/>
+        <w:rPr>
+          <w:color w:val="333333"/>
+          <w:sz w:val="24"/>
+          <w:szCs w:val="24"/>
+        </w:rPr>
+      </w:pPr>
+      <w:r>
+        <w:rPr>
+          <w:color w:val="333333"/>
+          <w:sz w:val="24"/>
+          <w:szCs w:val="24"/>
+          <w:rtl w:val="0"/>
+        </w:rPr>
+        <w:t xml:space="preserve">-Rending Halls-</w:t>
+      </w:r>
+    </w:p>
+    <w:p>
+      <w:pPr>
+        <w:contextualSpacing w:val="0"/>
+        <w:rPr>
+          <w:color w:val="333333"/>
+          <w:sz w:val="24"/>
+          <w:szCs w:val="24"/>
+        </w:rPr>
+      </w:pPr>
+      <w:r>
+        <w:rPr>
+          <w:color w:val="333333"/>
+          <w:sz w:val="24"/>
+          <w:szCs w:val="24"/>
+          <w:rtl w:val="0"/>
+        </w:rPr>
+        <w:t xml:space="preserve">left staircase</w:t>
+      </w:r>
+    </w:p>
+    <w:p>
+      <w:pPr>
+        <w:contextualSpacing w:val="0"/>
+        <w:rPr>
+          <w:color w:val="333333"/>
+          <w:sz w:val="24"/>
+          <w:szCs w:val="24"/>
+        </w:rPr>
+      </w:pPr>
+      <w:r>
+        <w:rPr>
+          <w:color w:val="333333"/>
+          <w:sz w:val="24"/>
+          <w:szCs w:val="24"/>
+          <w:rtl w:val="0"/>
+        </w:rPr>
+        <w:t xml:space="preserve">[31]-wander through the halls</w:t>
+      </w:r>
+    </w:p>
+    <w:p>
+      <w:pPr>
+        <w:contextualSpacing w:val="0"/>
+        <w:rPr>
+          <w:color w:val="333333"/>
+          <w:sz w:val="24"/>
+          <w:szCs w:val="24"/>
+        </w:rPr>
+      </w:pPr>
+      <w:r>
+        <w:rPr>
+          <w:color w:val="333333"/>
+          <w:sz w:val="24"/>
+          <w:szCs w:val="24"/>
+          <w:rtl w:val="0"/>
+        </w:rPr>
+        <w:t xml:space="preserve">__________________________</w:t>
+      </w:r>
+    </w:p>
+    <w:p>
+      <w:pPr>
+        <w:contextualSpacing w:val="0"/>
+        <w:rPr>
+          <w:color w:val="333333"/>
+          <w:sz w:val="24"/>
+          <w:szCs w:val="24"/>
+        </w:rPr>
+      </w:pPr>
+      <w:r>
+        <w:rPr>
+          <w:color w:val="333333"/>
+          <w:sz w:val="24"/>
+          <w:szCs w:val="24"/>
+          <w:rtl w:val="0"/>
+        </w:rPr>
+        <w:t xml:space="preserve">[32]-Fight the daedroth guarding the passage to the next room</w:t>
+      </w:r>
+    </w:p>
+    <w:p>
+      <w:pPr>
+        <w:contextualSpacing w:val="0"/>
+        <w:rPr>
+          <w:color w:val="333333"/>
+          <w:sz w:val="24"/>
+          <w:szCs w:val="24"/>
+        </w:rPr>
+      </w:pPr>
+      <w:r>
+        <w:rPr>
+          <w:color w:val="333333"/>
+          <w:sz w:val="24"/>
+          <w:szCs w:val="24"/>
+          <w:rtl w:val="0"/>
+        </w:rPr>
+        <w:t xml:space="preserve">__________________________</w:t>
+      </w:r>
+    </w:p>
+    <w:p>
+      <w:pPr>
+        <w:contextualSpacing w:val="0"/>
+        <w:rPr>
+          <w:color w:val="333333"/>
+          <w:sz w:val="24"/>
+          <w:szCs w:val="24"/>
+        </w:rPr>
+      </w:pPr>
+      <w:r>
+        <w:rPr>
+          <w:color w:val="333333"/>
+          <w:sz w:val="24"/>
+          <w:szCs w:val="24"/>
+          <w:rtl w:val="0"/>
+        </w:rPr>
+        <w:t xml:space="preserve">[33]-leap out of the way (sudden action)</w:t>
+      </w:r>
+    </w:p>
+    <w:p>
+      <w:pPr>
+        <w:contextualSpacing w:val="0"/>
+        <w:rPr>
+          <w:color w:val="333333"/>
+          <w:sz w:val="24"/>
+          <w:szCs w:val="24"/>
+        </w:rPr>
+      </w:pPr>
+      <w:r>
+        <w:rPr>
+          <w:color w:val="333333"/>
+          <w:sz w:val="24"/>
+          <w:szCs w:val="24"/>
+          <w:rtl w:val="0"/>
+        </w:rPr>
+        <w:t xml:space="preserve">[34]-charge the beast</w:t>
+      </w:r>
+    </w:p>
+    <w:p>
+      <w:pPr>
+        <w:contextualSpacing w:val="0"/>
+        <w:rPr>
+          <w:color w:val="333333"/>
+          <w:sz w:val="24"/>
+          <w:szCs w:val="24"/>
+        </w:rPr>
+      </w:pPr>
+      <w:r>
+        <w:rPr>
+          <w:color w:val="333333"/>
+          <w:sz w:val="24"/>
+          <w:szCs w:val="24"/>
+          <w:rtl w:val="0"/>
+        </w:rPr>
+        <w:t xml:space="preserve">[35]-duck behind one of the pillars</w:t>
+      </w:r>
+    </w:p>
+    <w:p>
+      <w:pPr>
+        <w:contextualSpacing w:val="0"/>
+        <w:rPr>
+          <w:color w:val="333333"/>
+          <w:sz w:val="24"/>
+          <w:szCs w:val="24"/>
+        </w:rPr>
+      </w:pPr>
+      <w:r>
+        <w:rPr>
+          <w:color w:val="333333"/>
+          <w:sz w:val="24"/>
+          <w:szCs w:val="24"/>
+          <w:rtl w:val="0"/>
+        </w:rPr>
+        <w:t xml:space="preserve">__________________________</w:t>
+      </w:r>
+    </w:p>
+    <w:p>
+      <w:pPr>
+        <w:contextualSpacing w:val="0"/>
+        <w:rPr>
+          <w:color w:val="333333"/>
+          <w:sz w:val="24"/>
+          <w:szCs w:val="24"/>
+        </w:rPr>
+      </w:pPr>
+      <w:r>
+        <w:rPr>
+          <w:color w:val="333333"/>
+          <w:sz w:val="24"/>
+          <w:szCs w:val="24"/>
+          <w:rtl w:val="0"/>
+        </w:rPr>
+        <w:t xml:space="preserve">[36]-venture into the room </w:t>
+      </w:r>
+    </w:p>
+    <w:p>
+      <w:pPr>
+        <w:contextualSpacing w:val="0"/>
+        <w:rPr>
+          <w:color w:val="333333"/>
+          <w:sz w:val="24"/>
+          <w:szCs w:val="24"/>
+        </w:rPr>
+      </w:pPr>
+      <w:r>
+        <w:rPr>
+          <w:color w:val="333333"/>
+          <w:sz w:val="24"/>
+          <w:szCs w:val="24"/>
+          <w:rtl w:val="0"/>
+        </w:rPr>
+        <w:t xml:space="preserve">Sigil Keep</w:t>
+      </w:r>
+    </w:p>
+    <w:p>
+      <w:pPr>
+        <w:contextualSpacing w:val="0"/>
+        <w:rPr>
+          <w:color w:val="333333"/>
+          <w:sz w:val="24"/>
+          <w:szCs w:val="24"/>
+        </w:rPr>
+      </w:pPr>
+      <w:r>
+        <w:rPr>
+          <w:color w:val="333333"/>
+          <w:sz w:val="24"/>
+          <w:szCs w:val="24"/>
+          <w:rtl w:val="0"/>
+        </w:rPr>
+        <w:t xml:space="preserve">-Rending Halls-</w:t>
+      </w:r>
+    </w:p>
+    <w:p>
+      <w:pPr>
+        <w:contextualSpacing w:val="0"/>
+        <w:rPr>
+          <w:color w:val="333333"/>
+          <w:sz w:val="24"/>
+          <w:szCs w:val="24"/>
+        </w:rPr>
+      </w:pPr>
+      <w:r>
+        <w:rPr>
+          <w:color w:val="333333"/>
+          <w:sz w:val="24"/>
+          <w:szCs w:val="24"/>
+          <w:rtl w:val="0"/>
+        </w:rPr>
+        <w:t xml:space="preserve">right staircase</w:t>
+      </w:r>
+    </w:p>
+    <w:p>
+      <w:pPr>
+        <w:contextualSpacing w:val="0"/>
+        <w:rPr>
+          <w:color w:val="333333"/>
+          <w:sz w:val="24"/>
+          <w:szCs w:val="24"/>
+        </w:rPr>
+      </w:pPr>
+      <w:r>
+        <w:rPr>
+          <w:color w:val="333333"/>
+          <w:sz w:val="24"/>
+          <w:szCs w:val="24"/>
+          <w:rtl w:val="0"/>
+        </w:rPr>
+        <w:t xml:space="preserve">[37]-wander through the halls</w:t>
+      </w:r>
+    </w:p>
+    <w:p>
+      <w:pPr>
+        <w:contextualSpacing w:val="0"/>
+        <w:rPr>
+          <w:color w:val="333333"/>
+          <w:sz w:val="24"/>
+          <w:szCs w:val="24"/>
+        </w:rPr>
+      </w:pPr>
+      <w:r>
+        <w:rPr>
+          <w:color w:val="333333"/>
+          <w:sz w:val="24"/>
+          <w:szCs w:val="24"/>
+          <w:rtl w:val="0"/>
+        </w:rPr>
+        <w:t xml:space="preserve">__________________________</w:t>
+      </w:r>
+    </w:p>
+    <w:p>
+      <w:pPr>
+        <w:contextualSpacing w:val="0"/>
+        <w:rPr>
+          <w:color w:val="333333"/>
+          <w:sz w:val="24"/>
+          <w:szCs w:val="24"/>
+        </w:rPr>
+      </w:pPr>
+      <w:r>
+        <w:rPr>
+          <w:color w:val="333333"/>
+          <w:sz w:val="24"/>
+          <w:szCs w:val="24"/>
+          <w:rtl w:val="0"/>
+        </w:rPr>
+        <w:t xml:space="preserve">[38]-Fight the Dremora Caitiff guarding the passage to the next room</w:t>
+      </w:r>
+    </w:p>
+    <w:p>
+      <w:pPr>
+        <w:contextualSpacing w:val="0"/>
+        <w:rPr>
+          <w:color w:val="333333"/>
+          <w:sz w:val="24"/>
+          <w:szCs w:val="24"/>
+        </w:rPr>
+      </w:pPr>
+      <w:r>
+        <w:rPr>
+          <w:color w:val="333333"/>
+          <w:sz w:val="24"/>
+          <w:szCs w:val="24"/>
+          <w:rtl w:val="0"/>
+        </w:rPr>
+        <w:t xml:space="preserve">__________________________</w:t>
+      </w:r>
+    </w:p>
+    <w:p>
+      <w:pPr>
+        <w:contextualSpacing w:val="0"/>
+        <w:rPr>
+          <w:color w:val="333333"/>
+          <w:sz w:val="24"/>
+          <w:szCs w:val="24"/>
+        </w:rPr>
+      </w:pPr>
+      <w:r>
+        <w:rPr>
+          <w:color w:val="333333"/>
+          <w:sz w:val="24"/>
+          <w:szCs w:val="24"/>
+          <w:rtl w:val="0"/>
+        </w:rPr>
+        <w:t xml:space="preserve">[39]-wait for the dremora to attack</w:t>
+      </w:r>
+    </w:p>
+    <w:p>
+      <w:pPr>
+        <w:contextualSpacing w:val="0"/>
+        <w:rPr>
+          <w:color w:val="333333"/>
+          <w:sz w:val="24"/>
+          <w:szCs w:val="24"/>
+        </w:rPr>
+      </w:pPr>
+      <w:r>
+        <w:rPr>
+          <w:color w:val="333333"/>
+          <w:sz w:val="24"/>
+          <w:szCs w:val="24"/>
+          <w:rtl w:val="0"/>
+        </w:rPr>
+        <w:t xml:space="preserve">[40]-attack the Caitiff head on</w:t>
+      </w:r>
+    </w:p>
+    <w:p>
+      <w:pPr>
+        <w:contextualSpacing w:val="0"/>
+        <w:rPr>
+          <w:color w:val="333333"/>
+          <w:sz w:val="24"/>
+          <w:szCs w:val="24"/>
+        </w:rPr>
+      </w:pPr>
+      <w:r>
+        <w:rPr>
+          <w:color w:val="333333"/>
+          <w:sz w:val="24"/>
+          <w:szCs w:val="24"/>
+          <w:rtl w:val="0"/>
+        </w:rPr>
+        <w:t xml:space="preserve">[41]-cast flare (you know how well that worked last time)</w:t>
+      </w:r>
+    </w:p>
+    <w:p>
+      <w:pPr>
+        <w:contextualSpacing w:val="0"/>
+        <w:rPr>
+          <w:color w:val="333333"/>
+          <w:sz w:val="24"/>
+          <w:szCs w:val="24"/>
+        </w:rPr>
+      </w:pPr>
+      <w:r>
+        <w:rPr>
+          <w:color w:val="333333"/>
+          <w:sz w:val="24"/>
+          <w:szCs w:val="24"/>
+          <w:rtl w:val="0"/>
+        </w:rPr>
+        <w:t xml:space="preserve">__________________________</w:t>
+      </w:r>
+    </w:p>
+    <w:p>
+      <w:pPr>
+        <w:contextualSpacing w:val="0"/>
+        <w:rPr>
+          <w:color w:val="333333"/>
+          <w:sz w:val="24"/>
+          <w:szCs w:val="24"/>
+        </w:rPr>
+      </w:pPr>
+      <w:r>
+        <w:rPr>
+          <w:color w:val="333333"/>
+          <w:sz w:val="24"/>
+          <w:szCs w:val="24"/>
+          <w:rtl w:val="0"/>
+        </w:rPr>
+        <w:t xml:space="preserve">[42]-Slide to the right as you parry his sword and cut him down</w:t>
+      </w:r>
+    </w:p>
+    <w:p>
+      <w:pPr>
+        <w:contextualSpacing w:val="0"/>
+        <w:rPr>
+          <w:color w:val="333333"/>
+          <w:sz w:val="24"/>
+          <w:szCs w:val="24"/>
+        </w:rPr>
+      </w:pPr>
+      <w:r>
+        <w:rPr>
+          <w:color w:val="333333"/>
+          <w:sz w:val="24"/>
+          <w:szCs w:val="24"/>
+          <w:rtl w:val="0"/>
+        </w:rPr>
+        <w:t xml:space="preserve">[43]-swing your weapon down on his head</w:t>
+      </w:r>
+    </w:p>
+    <w:p>
+      <w:pPr>
+        <w:contextualSpacing w:val="0"/>
+        <w:rPr>
+          <w:color w:val="333333"/>
+          <w:sz w:val="24"/>
+          <w:szCs w:val="24"/>
+        </w:rPr>
+      </w:pPr>
+      <w:r>
+        <w:rPr>
+          <w:color w:val="333333"/>
+          <w:sz w:val="24"/>
+          <w:szCs w:val="24"/>
+          <w:rtl w:val="0"/>
+        </w:rPr>
+        <w:t xml:space="preserve">[44]-keep attacking until you see a opening</w:t>
+      </w:r>
+    </w:p>
+    <w:p>
+      <w:pPr>
+        <w:contextualSpacing w:val="0"/>
+        <w:rPr>
+          <w:color w:val="333333"/>
+          <w:sz w:val="24"/>
+          <w:szCs w:val="24"/>
+        </w:rPr>
+      </w:pPr>
+      <w:r>
+        <w:rPr>
+          <w:color w:val="333333"/>
+          <w:sz w:val="24"/>
+          <w:szCs w:val="24"/>
+          <w:rtl w:val="0"/>
+        </w:rPr>
+        <w:t xml:space="preserve">__________________________</w:t>
+      </w:r>
+    </w:p>
+    <w:p>
+      <w:pPr>
+        <w:contextualSpacing w:val="0"/>
+        <w:rPr>
+          <w:color w:val="333333"/>
+          <w:sz w:val="24"/>
+          <w:szCs w:val="24"/>
+        </w:rPr>
+      </w:pPr>
+      <w:r>
+        <w:rPr>
+          <w:color w:val="333333"/>
+          <w:sz w:val="24"/>
+          <w:szCs w:val="24"/>
+          <w:rtl w:val="0"/>
+        </w:rPr>
+        <w:t xml:space="preserve">[45]-venture into the next room</w:t>
+      </w:r>
+    </w:p>
+    <w:p>
+      <w:pPr>
+        <w:contextualSpacing w:val="0"/>
+        <w:rPr>
+          <w:color w:val="333333"/>
+          <w:sz w:val="24"/>
+          <w:szCs w:val="24"/>
+        </w:rPr>
+      </w:pPr>
+      <w:r>
+        <w:rPr>
+          <w:color w:val="333333"/>
+          <w:sz w:val="24"/>
+          <w:szCs w:val="24"/>
+          <w:rtl w:val="0"/>
+        </w:rPr>
+        <w:t xml:space="preserve">Sigil Keep</w:t>
+      </w:r>
+    </w:p>
+    <w:p>
+      <w:pPr>
+        <w:contextualSpacing w:val="0"/>
+        <w:rPr>
+          <w:color w:val="333333"/>
+          <w:sz w:val="24"/>
+          <w:szCs w:val="24"/>
+        </w:rPr>
+      </w:pPr>
+      <w:r>
+        <w:rPr>
+          <w:color w:val="333333"/>
+          <w:sz w:val="24"/>
+          <w:szCs w:val="24"/>
+          <w:rtl w:val="0"/>
+        </w:rPr>
+        <w:t xml:space="preserve">Corridors of Dark Salvation</w:t>
+      </w:r>
+    </w:p>
+    <w:p>
+      <w:pPr>
+        <w:contextualSpacing w:val="0"/>
+        <w:rPr>
+          <w:color w:val="333333"/>
+          <w:sz w:val="24"/>
+          <w:szCs w:val="24"/>
+        </w:rPr>
+      </w:pPr>
+      <w:r>
+        <w:rPr>
+          <w:color w:val="333333"/>
+          <w:sz w:val="24"/>
+          <w:szCs w:val="24"/>
+          <w:rtl w:val="0"/>
+        </w:rPr>
+        <w:t xml:space="preserve">[46]-walk up the staircase to the next level</w:t>
+      </w:r>
+    </w:p>
+    <w:p>
+      <w:pPr>
+        <w:contextualSpacing w:val="0"/>
+        <w:rPr>
+          <w:color w:val="333333"/>
+          <w:sz w:val="24"/>
+          <w:szCs w:val="24"/>
+        </w:rPr>
+      </w:pPr>
+      <w:r>
+        <w:rPr>
+          <w:color w:val="333333"/>
+          <w:sz w:val="24"/>
+          <w:szCs w:val="24"/>
+          <w:rtl w:val="0"/>
+        </w:rPr>
+        <w:t xml:space="preserve">____________________________________</w:t>
+      </w:r>
+    </w:p>
+    <w:p>
+      <w:pPr>
+        <w:contextualSpacing w:val="0"/>
+        <w:rPr>
+          <w:color w:val="333333"/>
+          <w:sz w:val="24"/>
+          <w:szCs w:val="24"/>
+        </w:rPr>
+      </w:pPr>
+      <w:r>
+        <w:rPr>
+          <w:color w:val="333333"/>
+          <w:sz w:val="24"/>
+          <w:szCs w:val="24"/>
+          <w:rtl w:val="0"/>
+        </w:rPr>
+        <w:t xml:space="preserve">[47]-fight off the horde of summoned Daedra </w:t>
+      </w:r>
+    </w:p>
+    <w:p>
+      <w:pPr>
+        <w:contextualSpacing w:val="0"/>
+        <w:rPr>
+          <w:color w:val="333333"/>
+          <w:sz w:val="24"/>
+          <w:szCs w:val="24"/>
+        </w:rPr>
+      </w:pPr>
+      <w:r>
+        <w:rPr>
+          <w:color w:val="333333"/>
+          <w:sz w:val="24"/>
+          <w:szCs w:val="24"/>
+          <w:rtl w:val="0"/>
+        </w:rPr>
+        <w:t xml:space="preserve">[48]-charge through the summoned creatures and attack the Dremora summoner</w:t>
+      </w:r>
+    </w:p>
+    <w:p>
+      <w:pPr>
+        <w:contextualSpacing w:val="0"/>
+        <w:rPr>
+          <w:color w:val="333333"/>
+          <w:sz w:val="24"/>
+          <w:szCs w:val="24"/>
+        </w:rPr>
+      </w:pPr>
+      <w:r>
+        <w:rPr>
+          <w:color w:val="333333"/>
+          <w:sz w:val="24"/>
+          <w:szCs w:val="24"/>
+          <w:rtl w:val="0"/>
+        </w:rPr>
+        <w:t xml:space="preserve">[49]-activate the lever on your left hoping it will activate some sort of trap</w:t>
+      </w:r>
+    </w:p>
+    <w:p>
+      <w:pPr>
+        <w:contextualSpacing w:val="0"/>
+        <w:rPr>
+          <w:color w:val="333333"/>
+          <w:sz w:val="24"/>
+          <w:szCs w:val="24"/>
+        </w:rPr>
+      </w:pPr>
+      <w:r>
+        <w:rPr>
+          <w:color w:val="333333"/>
+          <w:sz w:val="24"/>
+          <w:szCs w:val="24"/>
+          <w:rtl w:val="0"/>
+        </w:rPr>
+        <w:t xml:space="preserve">____________________________________</w:t>
+      </w:r>
+    </w:p>
+    <w:p>
+      <w:pPr>
+        <w:contextualSpacing w:val="0"/>
+        <w:rPr>
+          <w:color w:val="333333"/>
+          <w:sz w:val="24"/>
+          <w:szCs w:val="24"/>
+        </w:rPr>
+      </w:pPr>
+      <w:r>
+        <w:rPr>
+          <w:color w:val="333333"/>
+          <w:sz w:val="24"/>
+          <w:szCs w:val="24"/>
+          <w:rtl w:val="0"/>
+        </w:rPr>
+        <w:t xml:space="preserve">[50]-charge the Dremora summoner</w:t>
+      </w:r>
+    </w:p>
+    <w:p>
+      <w:pPr>
+        <w:contextualSpacing w:val="0"/>
+        <w:rPr>
+          <w:color w:val="333333"/>
+          <w:sz w:val="24"/>
+          <w:szCs w:val="24"/>
+        </w:rPr>
+      </w:pPr>
+      <w:r>
+        <w:rPr>
+          <w:color w:val="333333"/>
+          <w:sz w:val="24"/>
+          <w:szCs w:val="24"/>
+          <w:rtl w:val="0"/>
+        </w:rPr>
+        <w:t xml:space="preserve">____________________________________</w:t>
+      </w:r>
+    </w:p>
+    <w:p>
+      <w:pPr>
+        <w:contextualSpacing w:val="0"/>
+        <w:rPr>
+          <w:color w:val="333333"/>
+          <w:sz w:val="24"/>
+          <w:szCs w:val="24"/>
+        </w:rPr>
+      </w:pPr>
+      <w:r>
+        <w:rPr>
+          <w:color w:val="333333"/>
+          <w:sz w:val="24"/>
+          <w:szCs w:val="24"/>
+          <w:rtl w:val="0"/>
+        </w:rPr>
+        <w:t xml:space="preserve">[51]-carry on up through the tower up the staircase</w:t>
+      </w:r>
+    </w:p>
+    <w:p>
+      <w:pPr>
+        <w:contextualSpacing w:val="0"/>
+        <w:rPr>
+          <w:color w:val="333333"/>
+          <w:sz w:val="24"/>
+          <w:szCs w:val="24"/>
+        </w:rPr>
+      </w:pPr>
+      <w:r>
+        <w:rPr>
+          <w:color w:val="333333"/>
+          <w:sz w:val="24"/>
+          <w:szCs w:val="24"/>
+          <w:rtl w:val="0"/>
+        </w:rPr>
+        <w:t xml:space="preserve">Sigil Keep</w:t>
+      </w:r>
+    </w:p>
+    <w:p>
+      <w:pPr>
+        <w:contextualSpacing w:val="0"/>
+        <w:rPr>
+          <w:color w:val="333333"/>
+          <w:sz w:val="24"/>
+          <w:szCs w:val="24"/>
+        </w:rPr>
+      </w:pPr>
+      <w:r>
+        <w:rPr>
+          <w:color w:val="333333"/>
+          <w:sz w:val="24"/>
+          <w:szCs w:val="24"/>
+          <w:rtl w:val="0"/>
+        </w:rPr>
+        <w:t xml:space="preserve">Blood Feast</w:t>
+      </w:r>
+    </w:p>
+    <w:p>
+      <w:pPr>
+        <w:contextualSpacing w:val="0"/>
+        <w:rPr>
+          <w:color w:val="333333"/>
+          <w:sz w:val="24"/>
+          <w:szCs w:val="24"/>
+        </w:rPr>
+      </w:pPr>
+      <w:r>
+        <w:rPr>
+          <w:color w:val="333333"/>
+          <w:sz w:val="24"/>
+          <w:szCs w:val="24"/>
+          <w:rtl w:val="0"/>
+        </w:rPr>
+        <w:t xml:space="preserve">floor 2</w:t>
+      </w:r>
+    </w:p>
+    <w:p>
+      <w:pPr>
+        <w:contextualSpacing w:val="0"/>
+        <w:rPr>
+          <w:color w:val="333333"/>
+          <w:sz w:val="24"/>
+          <w:szCs w:val="24"/>
+        </w:rPr>
+      </w:pPr>
+      <w:r>
+        <w:rPr>
+          <w:color w:val="333333"/>
+          <w:sz w:val="24"/>
+          <w:szCs w:val="24"/>
+          <w:rtl w:val="0"/>
+        </w:rPr>
+        <w:t xml:space="preserve">[52]-run up the ramp towards the top of the tower</w:t>
+      </w:r>
+    </w:p>
+    <w:p>
+      <w:pPr>
+        <w:contextualSpacing w:val="0"/>
+        <w:rPr>
+          <w:color w:val="333333"/>
+          <w:sz w:val="24"/>
+          <w:szCs w:val="24"/>
+        </w:rPr>
+      </w:pPr>
+      <w:r>
+        <w:rPr>
+          <w:color w:val="333333"/>
+          <w:sz w:val="24"/>
+          <w:szCs w:val="24"/>
+          <w:rtl w:val="0"/>
+        </w:rPr>
+        <w:t xml:space="preserve">________________________________________</w:t>
+      </w:r>
+    </w:p>
+    <w:p>
+      <w:pPr>
+        <w:contextualSpacing w:val="0"/>
+        <w:rPr>
+          <w:color w:val="333333"/>
+          <w:sz w:val="24"/>
+          <w:szCs w:val="24"/>
+        </w:rPr>
+      </w:pPr>
+      <w:r>
+        <w:rPr>
+          <w:color w:val="333333"/>
+          <w:sz w:val="24"/>
+          <w:szCs w:val="24"/>
+          <w:rtl w:val="0"/>
+        </w:rPr>
+        <w:t xml:space="preserve">[53]-Fight off the lesser daedra </w:t>
+      </w:r>
+    </w:p>
+    <w:p>
+      <w:pPr>
+        <w:contextualSpacing w:val="0"/>
+        <w:rPr>
+          <w:color w:val="333333"/>
+          <w:sz w:val="24"/>
+          <w:szCs w:val="24"/>
+        </w:rPr>
+      </w:pPr>
+      <w:r>
+        <w:rPr>
+          <w:color w:val="333333"/>
+          <w:sz w:val="24"/>
+          <w:szCs w:val="24"/>
+          <w:rtl w:val="0"/>
+        </w:rPr>
+        <w:t xml:space="preserve">[54]-ignore the scamps and rush through the doors to the sanctum</w:t>
+      </w:r>
+    </w:p>
+    <w:p>
+      <w:pPr>
+        <w:contextualSpacing w:val="0"/>
+        <w:rPr>
+          <w:color w:val="333333"/>
+          <w:sz w:val="24"/>
+          <w:szCs w:val="24"/>
+        </w:rPr>
+      </w:pPr>
+      <w:r>
+        <w:rPr>
+          <w:color w:val="333333"/>
+          <w:sz w:val="24"/>
+          <w:szCs w:val="24"/>
+          <w:rtl w:val="0"/>
+        </w:rPr>
+        <w:t xml:space="preserve">________________________________________</w:t>
+      </w:r>
+    </w:p>
+    <w:p>
+      <w:pPr>
+        <w:contextualSpacing w:val="0"/>
+        <w:rPr>
+          <w:color w:val="333333"/>
+          <w:sz w:val="24"/>
+          <w:szCs w:val="24"/>
+        </w:rPr>
+      </w:pPr>
+      <w:r>
+        <w:rPr>
+          <w:color w:val="333333"/>
+          <w:sz w:val="24"/>
+          <w:szCs w:val="24"/>
+          <w:rtl w:val="0"/>
+        </w:rPr>
+        <w:t xml:space="preserve">[55]-activate the blood well by the door (heals you)</w:t>
+      </w:r>
+    </w:p>
+    <w:p>
+      <w:pPr>
+        <w:contextualSpacing w:val="0"/>
+        <w:rPr>
+          <w:color w:val="333333"/>
+          <w:sz w:val="24"/>
+          <w:szCs w:val="24"/>
+        </w:rPr>
+      </w:pPr>
+      <w:r>
+        <w:rPr>
+          <w:color w:val="333333"/>
+          <w:sz w:val="24"/>
+          <w:szCs w:val="24"/>
+          <w:rtl w:val="0"/>
+        </w:rPr>
+        <w:t xml:space="preserve">Sigil Keep</w:t>
+      </w:r>
+    </w:p>
+    <w:p>
+      <w:pPr>
+        <w:contextualSpacing w:val="0"/>
+        <w:rPr>
+          <w:color w:val="333333"/>
+          <w:sz w:val="24"/>
+          <w:szCs w:val="24"/>
+        </w:rPr>
+      </w:pPr>
+      <w:r>
+        <w:rPr>
+          <w:color w:val="333333"/>
+          <w:sz w:val="24"/>
+          <w:szCs w:val="24"/>
+          <w:rtl w:val="0"/>
+        </w:rPr>
+        <w:t xml:space="preserve">Sigillum Sanguis</w:t>
+      </w:r>
+    </w:p>
+    <w:p>
+      <w:pPr>
+        <w:contextualSpacing w:val="0"/>
+        <w:rPr>
+          <w:color w:val="333333"/>
+          <w:sz w:val="24"/>
+          <w:szCs w:val="24"/>
+        </w:rPr>
+      </w:pPr>
+      <w:r>
+        <w:rPr>
+          <w:color w:val="333333"/>
+          <w:sz w:val="24"/>
+          <w:szCs w:val="24"/>
+          <w:rtl w:val="0"/>
+        </w:rPr>
+        <w:t xml:space="preserve">Fight</w:t>
+      </w:r>
+    </w:p>
+    <w:p>
+      <w:pPr>
+        <w:contextualSpacing w:val="0"/>
+        <w:rPr>
+          <w:color w:val="333333"/>
+          <w:sz w:val="24"/>
+          <w:szCs w:val="24"/>
+        </w:rPr>
+      </w:pPr>
+      <w:r>
+        <w:rPr>
+          <w:color w:val="333333"/>
+          <w:sz w:val="24"/>
+          <w:szCs w:val="24"/>
+          <w:rtl w:val="0"/>
+        </w:rPr>
+        <w:t xml:space="preserve">[56]-rush towards the top of the spire where the flaming pillar leads</w:t>
+      </w:r>
+    </w:p>
+    <w:p>
+      <w:pPr>
+        <w:contextualSpacing w:val="0"/>
+        <w:rPr>
+          <w:color w:val="333333"/>
+          <w:sz w:val="24"/>
+          <w:szCs w:val="24"/>
+        </w:rPr>
+      </w:pPr>
+      <w:r>
+        <w:rPr>
+          <w:color w:val="333333"/>
+          <w:sz w:val="24"/>
+          <w:szCs w:val="24"/>
+          <w:rtl w:val="0"/>
+        </w:rPr>
+        <w:t xml:space="preserve">______________________________________________________</w:t>
+      </w:r>
+    </w:p>
+    <w:p>
+      <w:pPr>
+        <w:contextualSpacing w:val="0"/>
+        <w:rPr>
+          <w:color w:val="333333"/>
+          <w:sz w:val="24"/>
+          <w:szCs w:val="24"/>
+        </w:rPr>
+      </w:pPr>
+      <w:r>
+        <w:rPr>
+          <w:color w:val="333333"/>
+          <w:sz w:val="24"/>
+          <w:szCs w:val="24"/>
+          <w:rtl w:val="0"/>
+        </w:rPr>
+        <w:t xml:space="preserve">face off with sigil keeper</w:t>
+      </w:r>
+    </w:p>
+    <w:p>
+      <w:pPr>
+        <w:contextualSpacing w:val="0"/>
+        <w:rPr>
+          <w:color w:val="333333"/>
+          <w:sz w:val="24"/>
+          <w:szCs w:val="24"/>
+        </w:rPr>
+      </w:pPr>
+      <w:r>
+        <w:rPr>
+          <w:color w:val="333333"/>
+          <w:sz w:val="24"/>
+          <w:szCs w:val="24"/>
+          <w:rtl w:val="0"/>
+        </w:rPr>
+        <w:t xml:space="preserve">[57]-dodge as he casts his spell</w:t>
+      </w:r>
+    </w:p>
+    <w:p>
+      <w:pPr>
+        <w:contextualSpacing w:val="0"/>
+        <w:rPr>
+          <w:color w:val="333333"/>
+          <w:sz w:val="24"/>
+          <w:szCs w:val="24"/>
+        </w:rPr>
+      </w:pPr>
+      <w:r>
+        <w:rPr>
+          <w:color w:val="333333"/>
+          <w:sz w:val="24"/>
+          <w:szCs w:val="24"/>
+          <w:rtl w:val="0"/>
+        </w:rPr>
+        <w:t xml:space="preserve">[58]-defend yourself and wait to strike (leads to death)</w:t>
+      </w:r>
+    </w:p>
+    <w:p>
+      <w:pPr>
+        <w:contextualSpacing w:val="0"/>
+        <w:rPr>
+          <w:color w:val="333333"/>
+          <w:sz w:val="24"/>
+          <w:szCs w:val="24"/>
+        </w:rPr>
+      </w:pPr>
+      <w:r>
+        <w:rPr>
+          <w:color w:val="333333"/>
+          <w:sz w:val="24"/>
+          <w:szCs w:val="24"/>
+          <w:rtl w:val="0"/>
+        </w:rPr>
+        <w:t xml:space="preserve">[59]-strike him quickly before he can react but getting hit by the spell</w:t>
+      </w:r>
+    </w:p>
+    <w:p>
+      <w:pPr>
+        <w:contextualSpacing w:val="0"/>
+        <w:rPr>
+          <w:color w:val="333333"/>
+          <w:sz w:val="24"/>
+          <w:szCs w:val="24"/>
+        </w:rPr>
+      </w:pPr>
+      <w:r>
+        <w:rPr>
+          <w:color w:val="333333"/>
+          <w:sz w:val="24"/>
+          <w:szCs w:val="24"/>
+          <w:rtl w:val="0"/>
+        </w:rPr>
+        <w:t xml:space="preserve">[60]-cast flare to throw him off guard before attacking him</w:t>
+      </w:r>
+    </w:p>
+    <w:p>
+      <w:pPr>
+        <w:contextualSpacing w:val="0"/>
+        <w:rPr>
+          <w:color w:val="333333"/>
+          <w:sz w:val="24"/>
+          <w:szCs w:val="24"/>
+        </w:rPr>
+      </w:pPr>
+      <w:r>
+        <w:rPr>
+          <w:color w:val="333333"/>
+          <w:sz w:val="24"/>
+          <w:szCs w:val="24"/>
+          <w:rtl w:val="0"/>
+        </w:rPr>
+        <w:t xml:space="preserve">______________________________________________________</w:t>
+      </w:r>
+    </w:p>
+    <w:p>
+      <w:pPr>
+        <w:contextualSpacing w:val="0"/>
+        <w:rPr>
+          <w:color w:val="333333"/>
+          <w:sz w:val="24"/>
+          <w:szCs w:val="24"/>
+        </w:rPr>
+      </w:pPr>
+      <w:r>
+        <w:rPr>
+          <w:color w:val="333333"/>
+          <w:sz w:val="24"/>
+          <w:szCs w:val="24"/>
+          <w:rtl w:val="0"/>
+        </w:rPr>
+        <w:t xml:space="preserve">[61/0]-death</w:t>
+      </w:r>
+    </w:p>
+    <w:p>
+      <w:pPr>
+        <w:contextualSpacing w:val="0"/>
+        <w:rPr>
+          <w:color w:val="333333"/>
+          <w:sz w:val="24"/>
+          <w:szCs w:val="24"/>
+        </w:rPr>
+      </w:pPr>
+      <w:r>
+        <w:rPr>
+          <w:color w:val="333333"/>
+          <w:sz w:val="24"/>
+          <w:szCs w:val="24"/>
+          <w:rtl w:val="0"/>
+        </w:rPr>
+        <w:t xml:space="preserve">______________________________________________________</w:t>
+      </w:r>
+    </w:p>
+    <w:p>
+      <w:pPr>
+        <w:contextualSpacing w:val="0"/>
+        <w:rPr>
+          <w:color w:val="333333"/>
+          <w:sz w:val="24"/>
+          <w:szCs w:val="24"/>
+        </w:rPr>
+      </w:pPr>
+      <w:r>
+        <w:rPr>
+          <w:color w:val="333333"/>
+          <w:sz w:val="24"/>
+          <w:szCs w:val="24"/>
+          <w:rtl w:val="0"/>
+        </w:rPr>
+        <w:t xml:space="preserve">[62]-throw your shield at the keeper then run towards your sword</w:t>
+      </w:r>
+    </w:p>
+    <w:p>
+      <w:pPr>
+        <w:contextualSpacing w:val="0"/>
+        <w:rPr>
+          <w:color w:val="333333"/>
+          <w:sz w:val="24"/>
+          <w:szCs w:val="24"/>
+        </w:rPr>
+      </w:pPr>
+      <w:r>
+        <w:rPr>
+          <w:color w:val="333333"/>
+          <w:sz w:val="24"/>
+          <w:szCs w:val="24"/>
+          <w:rtl w:val="0"/>
+        </w:rPr>
+        <w:t xml:space="preserve">[63]-run at the keeper throwing yourself and him off the edge onto the platform below </w:t>
+      </w:r>
+    </w:p>
+    <w:p>
+      <w:pPr>
+        <w:contextualSpacing w:val="0"/>
+        <w:rPr>
+          <w:color w:val="333333"/>
+          <w:sz w:val="24"/>
+          <w:szCs w:val="24"/>
+        </w:rPr>
+      </w:pPr>
+      <w:r>
+        <w:rPr>
+          <w:color w:val="333333"/>
+          <w:sz w:val="24"/>
+          <w:szCs w:val="24"/>
+          <w:rtl w:val="0"/>
+        </w:rPr>
+        <w:t xml:space="preserve">[64]-rush him punching the keeper in the face (leads to death)</w:t>
+      </w:r>
+    </w:p>
+    <w:p>
+      <w:pPr>
+        <w:contextualSpacing w:val="0"/>
+        <w:rPr>
+          <w:color w:val="333333"/>
+          <w:sz w:val="24"/>
+          <w:szCs w:val="24"/>
+        </w:rPr>
+      </w:pPr>
+      <w:r>
+        <w:rPr>
+          <w:color w:val="333333"/>
+          <w:sz w:val="24"/>
+          <w:szCs w:val="24"/>
+          <w:rtl w:val="0"/>
+        </w:rPr>
+        <w:t xml:space="preserve">______________________________________________________</w:t>
+      </w:r>
+    </w:p>
+    <w:p>
+      <w:pPr>
+        <w:contextualSpacing w:val="0"/>
+        <w:rPr>
+          <w:color w:val="333333"/>
+          <w:sz w:val="24"/>
+          <w:szCs w:val="24"/>
+        </w:rPr>
+      </w:pPr>
+      <w:r>
+        <w:rPr>
+          <w:color w:val="333333"/>
+          <w:sz w:val="24"/>
+          <w:szCs w:val="24"/>
+          <w:rtl w:val="0"/>
+        </w:rPr>
+        <w:t xml:space="preserve">[65/0]-death</w:t>
+      </w:r>
+    </w:p>
+    <w:p>
+      <w:pPr>
+        <w:contextualSpacing w:val="0"/>
+        <w:rPr>
+          <w:color w:val="333333"/>
+          <w:sz w:val="24"/>
+          <w:szCs w:val="24"/>
+        </w:rPr>
+      </w:pPr>
+      <w:r>
+        <w:rPr>
+          <w:color w:val="333333"/>
+          <w:sz w:val="24"/>
+          <w:szCs w:val="24"/>
+          <w:rtl w:val="0"/>
+        </w:rPr>
+        <w:t xml:space="preserve">______________________________________________________</w:t>
+      </w:r>
+    </w:p>
+    <w:p>
+      <w:pPr>
+        <w:contextualSpacing w:val="0"/>
+        <w:rPr>
+          <w:color w:val="333333"/>
+          <w:sz w:val="24"/>
+          <w:szCs w:val="24"/>
+        </w:rPr>
+      </w:pPr>
+      <w:r>
+        <w:rPr>
+          <w:color w:val="333333"/>
+          <w:sz w:val="24"/>
+          <w:szCs w:val="24"/>
+          <w:rtl w:val="0"/>
+        </w:rPr>
+        <w:t xml:space="preserve">[66]-grab the keeper's enchanted sword and finish him off</w:t>
+      </w:r>
+    </w:p>
+    <w:p>
+      <w:pPr>
+        <w:contextualSpacing w:val="0"/>
+        <w:rPr>
+          <w:color w:val="333333"/>
+          <w:sz w:val="24"/>
+          <w:szCs w:val="24"/>
+        </w:rPr>
+      </w:pPr>
+      <w:r>
+        <w:rPr>
+          <w:color w:val="333333"/>
+          <w:sz w:val="24"/>
+          <w:szCs w:val="24"/>
+          <w:rtl w:val="0"/>
+        </w:rPr>
+        <w:t xml:space="preserve">______________________________________________________</w:t>
+      </w:r>
+    </w:p>
+    <w:p>
+      <w:pPr>
+        <w:contextualSpacing w:val="0"/>
+        <w:rPr>
+          <w:color w:val="333333"/>
+          <w:sz w:val="24"/>
+          <w:szCs w:val="24"/>
+        </w:rPr>
+      </w:pPr>
+      <w:r>
+        <w:rPr>
+          <w:color w:val="333333"/>
+          <w:sz w:val="24"/>
+          <w:szCs w:val="24"/>
+          <w:rtl w:val="0"/>
+        </w:rPr>
+        <w:t xml:space="preserve">[67]-venture up to the sigil stone</w:t>
+      </w:r>
+    </w:p>
+    <w:p>
+      <w:pPr>
+        <w:contextualSpacing w:val="0"/>
+        <w:rPr>
+          <w:color w:val="333333"/>
+          <w:sz w:val="24"/>
+          <w:szCs w:val="24"/>
+        </w:rPr>
+      </w:pPr>
+      <w:r>
+        <w:rPr>
+          <w:color w:val="333333"/>
+          <w:sz w:val="24"/>
+          <w:szCs w:val="24"/>
+          <w:rtl w:val="0"/>
+        </w:rPr>
+        <w:t xml:space="preserve">Sigil Keep</w:t>
+      </w:r>
+    </w:p>
+    <w:p>
+      <w:pPr>
+        <w:contextualSpacing w:val="0"/>
+        <w:rPr>
+          <w:color w:val="333333"/>
+          <w:sz w:val="24"/>
+          <w:szCs w:val="24"/>
+        </w:rPr>
+      </w:pPr>
+      <w:r>
+        <w:rPr>
+          <w:color w:val="333333"/>
+          <w:sz w:val="24"/>
+          <w:szCs w:val="24"/>
+          <w:rtl w:val="0"/>
+        </w:rPr>
+        <w:t xml:space="preserve">Sigillum Sanguis</w:t>
+      </w:r>
+    </w:p>
+    <w:p>
+      <w:pPr>
+        <w:contextualSpacing w:val="0"/>
+        <w:rPr>
+          <w:color w:val="333333"/>
+          <w:sz w:val="24"/>
+          <w:szCs w:val="24"/>
+        </w:rPr>
+      </w:pPr>
+      <w:r>
+        <w:rPr>
+          <w:color w:val="333333"/>
+          <w:sz w:val="24"/>
+          <w:szCs w:val="24"/>
+          <w:rtl w:val="0"/>
+        </w:rPr>
+        <w:t xml:space="preserve">End</w:t>
+      </w:r>
+    </w:p>
+    <w:p>
+      <w:pPr>
+        <w:contextualSpacing w:val="0"/>
+        <w:rPr>
+          <w:color w:val="333333"/>
+          <w:sz w:val="24"/>
+          <w:szCs w:val="24"/>
+        </w:rPr>
+      </w:pPr>
+      <w:r>
+        <w:rPr>
+          <w:color w:val="333333"/>
+          <w:sz w:val="24"/>
+          <w:szCs w:val="24"/>
+          <w:rtl w:val="0"/>
+        </w:rPr>
+        <w:t xml:space="preserve">[68]-grab the sigil stone</w:t>
+      </w:r>
+    </w:p>
+    <w:p>
+      <w:pPr>
+        <w:contextualSpacing w:val="0"/>
+        <w:rPr>
+          <w:color w:val="333333"/>
+          <w:sz w:val="24"/>
+          <w:szCs w:val="24"/>
+        </w:rPr>
+      </w:pPr>
+      <w:r>
+        <w:rPr>
+          <w:color w:val="333333"/>
+          <w:sz w:val="24"/>
+          <w:szCs w:val="24"/>
+          <w:rtl w:val="0"/>
+        </w:rPr>
+        <w:t xml:space="preserve">[69]-strike the sigil stone</w:t>
+      </w:r>
+    </w:p>
+    <w:p>
+      <w:pPr>
+        <w:contextualSpacing w:val="0"/>
+        <w:rPr>
+          <w:color w:val="333333"/>
+          <w:sz w:val="24"/>
+          <w:szCs w:val="24"/>
+        </w:rPr>
+      </w:pPr>
+      <w:r>
+        <w:rPr>
+          <w:color w:val="333333"/>
+          <w:sz w:val="24"/>
+          <w:szCs w:val="24"/>
+          <w:rtl w:val="0"/>
+        </w:rPr>
+        <w:t xml:space="preserve">_______________________________________</w:t>
+      </w:r>
+    </w:p>
+    <w:p>
+      <w:pPr>
+        <w:contextualSpacing w:val="0"/>
+        <w:rPr>
+          <w:color w:val="333333"/>
+          <w:sz w:val="24"/>
+          <w:szCs w:val="24"/>
+        </w:rPr>
+      </w:pPr>
+      <w:r>
+        <w:rPr>
+          <w:color w:val="333333"/>
+          <w:sz w:val="24"/>
+          <w:szCs w:val="24"/>
+          <w:rtl w:val="0"/>
+        </w:rPr>
+        <w:t xml:space="preserve">[70]- END</w:t>
+      </w:r>
+    </w:p>
+    <w:p>
+      <w:pPr>
+        <w:contextualSpacing w:val="0"/>
+        <w:rPr>
+          <w:b w:val="1"/>
+          <w:color w:val="333333"/>
+          <w:sz w:val="24"/>
+          <w:szCs w:val="24"/>
+        </w:rPr>
+      </w:pPr>
+      <w:r>
+        <w:rPr>
+          <w:b w:val="1"/>
+          <w:color w:val="333333"/>
+          <w:sz w:val="24"/>
+          <w:szCs w:val="24"/>
+          <w:rtl w:val="0"/>
+        </w:rPr>
+        <w:t xml:space="preserve">Sigil Keep</w:t>
+      </w:r>
+    </w:p>
     <w:p>
       <w:pPr>
         <w:contextualSpacing w:val="0"/>
@@ -10993,4 +13695,324 @@
     </w:tblPr>
   </w:style>
 </w:styles>
+</file>
+
+<file path=word/theme/theme1.xml><?xml version="1.0" encoding="utf-8"?>
+<a:theme xmlns:a="http://schemas.openxmlformats.org/drawingml/2006/main" name="Office Theme">
+  <a:themeElements>
+    <a:clrScheme name="Office">
+      <a:dk1>
+        <a:sysClr val="windowText" lastClr="000000"/>
+      </a:dk1>
+      <a:lt1>
+        <a:sysClr val="window" lastClr="FFFFFF"/>
+      </a:lt1>
+      <a:dk2>
+        <a:srgbClr val="1F497D"/>
+      </a:dk2>
+      <a:lt2>
+        <a:srgbClr val="EEECE1"/>
+      </a:lt2>
+      <a:accent1>
+        <a:srgbClr val="4F81BD"/>
+      </a:accent1>
+      <a:accent2>
+        <a:srgbClr val="C0504D"/>
+      </a:accent2>
+      <a:accent3>
+        <a:srgbClr val="9BBB59"/>
+      </a:accent3>
+      <a:accent4>
+        <a:srgbClr val="8064A2"/>
+      </a:accent4>
+      <a:accent5>
+        <a:srgbClr val="4BACC6"/>
+      </a:accent5>
+      <a:accent6>
+        <a:srgbClr val="F79646"/>
+      </a:accent6>
+      <a:hlink>
+        <a:srgbClr val="0000FF"/>
+      </a:hlink>
+      <a:folHlink>
+        <a:srgbClr val="800080"/>
+      </a:folHlink>
+    </a:clrScheme>
+    <a:fontScheme name="Office">
+      <a:majorFont>
+        <a:latin typeface="Calibri"/>
+        <a:ea typeface=""/>
+        <a:cs typeface=""/>
+        <a:font script="Jpan" typeface="ＭＳ ゴシック"/>
+        <a:font script="Hang" typeface="맑은 고딕"/>
+        <a:font script="Hans" typeface="宋体"/>
+        <a:font script="Hant" typeface="新細明體"/>
+        <a:font script="Arab" typeface="Times New Roman"/>
+        <a:font script="Hebr" typeface="Times New Roman"/>
+        <a:font script="Thai" typeface="Angsana New"/>
+        <a:font script="Ethi" typeface="Nyala"/>
+        <a:font script="Beng" typeface="Vrinda"/>
+        <a:font script="Gujr" typeface="Shruti"/>
+        <a:font script="Khmr" typeface="MoolBoran"/>
+        <a:font script="Knda" typeface="Tunga"/>
+        <a:font script="Guru" typeface="Raavi"/>
+        <a:font script="Cans" typeface="Euphemia"/>
+        <a:font script="Cher" typeface="Plantagenet Cherokee"/>
+        <a:font script="Yiii" typeface="Microsoft Yi Baiti"/>
+        <a:font script="Tibt" typeface="Microsoft Himalaya"/>
+        <a:font script="Thaa" typeface="MV Boli"/>
+        <a:font script="Deva" typeface="Mangal"/>
+        <a:font script="Telu" typeface="Gautami"/>
+        <a:font script="Taml" typeface="Latha"/>
+        <a:font script="Syrc" typeface="Estrangelo Edessa"/>
+        <a:font script="Orya" typeface="Kalinga"/>
+        <a:font script="Mlym" typeface="Kartika"/>
+        <a:font script="Laoo" typeface="DokChampa"/>
+        <a:font script="Sinh" typeface="Iskoola Pota"/>
+        <a:font script="Mong" typeface="Mongolian Baiti"/>
+        <a:font script="Viet" typeface="Times New Roman"/>
+        <a:font script="Uigh" typeface="Microsoft Uighur"/>
+        <a:font script="Geor" typeface="Sylfaen"/>
+      </a:majorFont>
+      <a:minorFont>
+        <a:latin typeface="Cambria"/>
+        <a:ea typeface=""/>
+        <a:cs typeface=""/>
+        <a:font script="Jpan" typeface="ＭＳ 明朝"/>
+        <a:font script="Hang" typeface="맑은 고딕"/>
+        <a:font script="Hans" typeface="宋体"/>
+        <a:font script="Hant" typeface="新細明體"/>
+        <a:font script="Arab" typeface="Arial"/>
+        <a:font script="Hebr" typeface="Arial"/>
+        <a:font script="Thai" typeface="Cordia New"/>
+        <a:font script="Ethi" typeface="Nyala"/>
+        <a:font script="Beng" typeface="Vrinda"/>
+        <a:font script="Gujr" typeface="Shruti"/>
+        <a:font script="Khmr" typeface="DaunPenh"/>
+        <a:font script="Knda" typeface="Tunga"/>
+        <a:font script="Guru" typeface="Raavi"/>
+        <a:font script="Cans" typeface="Euphemia"/>
+        <a:font script="Cher" typeface="Plantagenet Cherokee"/>
+        <a:font script="Yiii" typeface="Microsoft Yi Baiti"/>
+        <a:font script="Tibt" typeface="Microsoft Himalaya"/>
+        <a:font script="Thaa" typeface="MV Boli"/>
+        <a:font script="Deva" typeface="Mangal"/>
+        <a:font script="Telu" typeface="Gautami"/>
+        <a:font script="Taml" typeface="Latha"/>
+        <a:font script="Syrc" typeface="Estrangelo Edessa"/>
+        <a:font script="Orya" typeface="Kalinga"/>
+        <a:font script="Mlym" typeface="Kartika"/>
+        <a:font script="Laoo" typeface="DokChampa"/>
+        <a:font script="Sinh" typeface="Iskoola Pota"/>
+        <a:font script="Mong" typeface="Mongolian Baiti"/>
+        <a:font script="Viet" typeface="Arial"/>
+        <a:font script="Uigh" typeface="Microsoft Uighur"/>
+        <a:font script="Geor" typeface="Sylfaen"/>
+      </a:minorFont>
+    </a:fontScheme>
+    <a:fmtScheme name="Office">
+      <a:fillStyleLst>
+        <a:solidFill>
+          <a:schemeClr val="phClr"/>
+        </a:solidFill>
+        <a:gradFill rotWithShape="1">
+          <a:gsLst>
+            <a:gs pos="0">
+              <a:schemeClr val="phClr">
+                <a:tint val="50000"/>
+                <a:satMod val="300000"/>
+              </a:schemeClr>
+            </a:gs>
+            <a:gs pos="35000">
+              <a:schemeClr val="phClr">
+                <a:tint val="37000"/>
+                <a:satMod val="300000"/>
+              </a:schemeClr>
+            </a:gs>
+            <a:gs pos="100000">
+              <a:schemeClr val="phClr">
+                <a:tint val="15000"/>
+                <a:satMod val="350000"/>
+              </a:schemeClr>
+            </a:gs>
+          </a:gsLst>
+          <a:lin ang="16200000" scaled="1"/>
+        </a:gradFill>
+        <a:gradFill rotWithShape="1">
+          <a:gsLst>
+            <a:gs pos="0">
+              <a:schemeClr val="phClr">
+                <a:tint val="100000"/>
+                <a:shade val="100000"/>
+                <a:satMod val="130000"/>
+              </a:schemeClr>
+            </a:gs>
+            <a:gs pos="100000">
+              <a:schemeClr val="phClr">
+                <a:tint val="50000"/>
+                <a:shade val="100000"/>
+                <a:satMod val="350000"/>
+              </a:schemeClr>
+            </a:gs>
+          </a:gsLst>
+          <a:lin ang="16200000" scaled="0"/>
+        </a:gradFill>
+      </a:fillStyleLst>
+      <a:lnStyleLst>
+        <a:ln w="9525" cap="flat" cmpd="sng" algn="ctr">
+          <a:solidFill>
+            <a:schemeClr val="phClr">
+              <a:shade val="95000"/>
+              <a:satMod val="105000"/>
+            </a:schemeClr>
+          </a:solidFill>
+          <a:prstDash val="solid"/>
+        </a:ln>
+        <a:ln w="25400" cap="flat" cmpd="sng" algn="ctr">
+          <a:solidFill>
+            <a:schemeClr val="phClr"/>
+          </a:solidFill>
+          <a:prstDash val="solid"/>
+        </a:ln>
+        <a:ln w="38100" cap="flat" cmpd="sng" algn="ctr">
+          <a:solidFill>
+            <a:schemeClr val="phClr"/>
+          </a:solidFill>
+          <a:prstDash val="solid"/>
+        </a:ln>
+      </a:lnStyleLst>
+      <a:effectStyleLst>
+        <a:effectStyle>
+          <a:effectLst>
+            <a:outerShdw blurRad="40000" dist="20000" dir="5400000" rotWithShape="0">
+              <a:srgbClr val="000000">
+                <a:alpha val="38000"/>
+              </a:srgbClr>
+            </a:outerShdw>
+          </a:effectLst>
+        </a:effectStyle>
+        <a:effectStyle>
+          <a:effectLst>
+            <a:outerShdw blurRad="40000" dist="23000" dir="5400000" rotWithShape="0">
+              <a:srgbClr val="000000">
+                <a:alpha val="35000"/>
+              </a:srgbClr>
+            </a:outerShdw>
+          </a:effectLst>
+        </a:effectStyle>
+        <a:effectStyle>
+          <a:effectLst>
+            <a:outerShdw blurRad="40000" dist="23000" dir="5400000" rotWithShape="0">
+              <a:srgbClr val="000000">
+                <a:alpha val="35000"/>
+              </a:srgbClr>
+            </a:outerShdw>
+          </a:effectLst>
+          <a:scene3d>
+            <a:camera prst="orthographicFront">
+              <a:rot lat="0" lon="0" rev="0"/>
+            </a:camera>
+            <a:lightRig rig="threePt" dir="t">
+              <a:rot lat="0" lon="0" rev="1200000"/>
+            </a:lightRig>
+          </a:scene3d>
+          <a:sp3d>
+            <a:bevelT w="63500" h="25400"/>
+          </a:sp3d>
+        </a:effectStyle>
+      </a:effectStyleLst>
+      <a:bgFillStyleLst>
+        <a:solidFill>
+          <a:schemeClr val="phClr"/>
+        </a:solidFill>
+        <a:gradFill rotWithShape="1">
+          <a:gsLst>
+            <a:gs pos="0">
+              <a:schemeClr val="phClr">
+                <a:tint val="40000"/>
+                <a:satMod val="350000"/>
+              </a:schemeClr>
+            </a:gs>
+            <a:gs pos="40000">
+              <a:schemeClr val="phClr">
+                <a:tint val="45000"/>
+                <a:shade val="99000"/>
+                <a:satMod val="350000"/>
+              </a:schemeClr>
+            </a:gs>
+            <a:gs pos="100000">
+              <a:schemeClr val="phClr">
+                <a:shade val="20000"/>
+                <a:satMod val="255000"/>
+              </a:schemeClr>
+            </a:gs>
+          </a:gsLst>
+          <a:path path="circle">
+            <a:fillToRect l="50000" t="-80000" r="50000" b="180000"/>
+          </a:path>
+        </a:gradFill>
+        <a:gradFill rotWithShape="1">
+          <a:gsLst>
+            <a:gs pos="0">
+              <a:schemeClr val="phClr">
+                <a:tint val="80000"/>
+                <a:satMod val="300000"/>
+              </a:schemeClr>
+            </a:gs>
+            <a:gs pos="100000">
+              <a:schemeClr val="phClr">
+                <a:shade val="30000"/>
+                <a:satMod val="200000"/>
+              </a:schemeClr>
+            </a:gs>
+          </a:gsLst>
+          <a:path path="circle">
+            <a:fillToRect l="50000" t="50000" r="50000" b="50000"/>
+          </a:path>
+        </a:gradFill>
+      </a:bgFillStyleLst>
+    </a:fmtScheme>
+  </a:themeElements>
+  <a:objectDefaults>
+    <a:spDef>
+      <a:spPr/>
+      <a:bodyPr/>
+      <a:lstStyle/>
+      <a:style>
+        <a:lnRef idx="1">
+          <a:schemeClr val="accent1"/>
+        </a:lnRef>
+        <a:fillRef idx="3">
+          <a:schemeClr val="accent1"/>
+        </a:fillRef>
+        <a:effectRef idx="2">
+          <a:schemeClr val="accent1"/>
+        </a:effectRef>
+        <a:fontRef idx="minor">
+          <a:schemeClr val="lt1"/>
+        </a:fontRef>
+      </a:style>
+    </a:spDef>
+    <a:lnDef>
+      <a:spPr/>
+      <a:bodyPr/>
+      <a:lstStyle/>
+      <a:style>
+        <a:lnRef idx="2">
+          <a:schemeClr val="accent1"/>
+        </a:lnRef>
+        <a:fillRef idx="0">
+          <a:schemeClr val="accent1"/>
+        </a:fillRef>
+        <a:effectRef idx="1">
+          <a:schemeClr val="accent1"/>
+        </a:effectRef>
+        <a:fontRef idx="minor">
+          <a:schemeClr val="tx1"/>
+        </a:fontRef>
+      </a:style>
+    </a:lnDef>
+  </a:objectDefaults>
+  <a:extraClrSchemeLst/>
+</a:theme>
 </file>
</xml_diff>